<commit_message>
Revision of MKECrimeTurnIn.docx for conciseness and accuracy of information
</commit_message>
<xml_diff>
--- a/papers/MKECrimeTurnIn.docx
+++ b/papers/MKECrimeTurnIn.docx
@@ -1,6 +1,6 @@
 
 <file path=word/document.xml><?xml version="1.0" encoding="utf-8"?>
-<w:document xmlns:wpc="http://schemas.microsoft.com/office/word/2010/wordprocessingCanvas" xmlns:cx="http://schemas.microsoft.com/office/drawing/2014/chartex" xmlns:cx1="http://schemas.microsoft.com/office/drawing/2015/9/8/chartex" xmlns:cx2="http://schemas.microsoft.com/office/drawing/2015/10/21/chartex" xmlns:cx3="http://schemas.microsoft.com/office/drawing/2016/5/9/chartex" xmlns:cx4="http://schemas.microsoft.com/office/drawing/2016/5/10/chartex" xmlns:cx5="http://schemas.microsoft.com/office/drawing/2016/5/11/chartex" xmlns:cx6="http://schemas.microsoft.com/office/drawing/2016/5/12/chartex" xmlns:cx7="http://schemas.microsoft.com/office/drawing/2016/5/13/chartex" xmlns:cx8="http://schemas.microsoft.com/office/drawing/2016/5/14/chartex" xmlns:mc="http://schemas.openxmlformats.org/markup-compatibility/2006" xmlns:aink="http://schemas.microsoft.com/office/drawing/2016/ink" xmlns:am3d="http://schemas.microsoft.com/office/drawing/2017/model3d" xmlns:o="urn:schemas-microsoft-com:office:office" xmlns:r="http://schemas.openxmlformats.org/officeDocument/2006/relationships" xmlns:m="http://schemas.openxmlformats.org/officeDocument/2006/math" xmlns:v="urn:schemas-microsoft-com:vml" xmlns:wp14="http://schemas.microsoft.com/office/word/2010/wordprocessingDrawing" xmlns:wp="http://schemas.openxmlformats.org/drawingml/2006/wordprocessingDrawing" xmlns:w10="urn:schemas-microsoft-com:office:word" xmlns:w="http://schemas.openxmlformats.org/wordprocessingml/2006/main" xmlns:w14="http://schemas.microsoft.com/office/word/2010/wordml" xmlns:w15="http://schemas.microsoft.com/office/word/2012/wordml" xmlns:w16cid="http://schemas.microsoft.com/office/word/2016/wordml/cid" xmlns:w16se="http://schemas.microsoft.com/office/word/2015/wordml/symex" xmlns:wpg="http://schemas.microsoft.com/office/word/2010/wordprocessingGroup" xmlns:wpi="http://schemas.microsoft.com/office/word/2010/wordprocessingInk" xmlns:wne="http://schemas.microsoft.com/office/word/2006/wordml" xmlns:wps="http://schemas.microsoft.com/office/word/2010/wordprocessingShape" mc:Ignorable="w14 w15 w16se w16cid wp14">
+<w:document xmlns:wpc="http://schemas.microsoft.com/office/word/2010/wordprocessingCanvas" xmlns:cx="http://schemas.microsoft.com/office/drawing/2014/chartex" xmlns:cx1="http://schemas.microsoft.com/office/drawing/2015/9/8/chartex" xmlns:mc="http://schemas.openxmlformats.org/markup-compatibility/2006" xmlns:o="urn:schemas-microsoft-com:office:office" xmlns:r="http://schemas.openxmlformats.org/officeDocument/2006/relationships" xmlns:m="http://schemas.openxmlformats.org/officeDocument/2006/math" xmlns:v="urn:schemas-microsoft-com:vml" xmlns:wp14="http://schemas.microsoft.com/office/word/2010/wordprocessingDrawing" xmlns:wp="http://schemas.openxmlformats.org/drawingml/2006/wordprocessingDrawing" xmlns:w10="urn:schemas-microsoft-com:office:word" xmlns:w="http://schemas.openxmlformats.org/wordprocessingml/2006/main" xmlns:w14="http://schemas.microsoft.com/office/word/2010/wordml" xmlns:w15="http://schemas.microsoft.com/office/word/2012/wordml" xmlns:w16se="http://schemas.microsoft.com/office/word/2015/wordml/symex" xmlns:wpg="http://schemas.microsoft.com/office/word/2010/wordprocessingGroup" xmlns:wpi="http://schemas.microsoft.com/office/word/2010/wordprocessingInk" xmlns:wne="http://schemas.microsoft.com/office/word/2006/wordml" xmlns:wps="http://schemas.microsoft.com/office/word/2010/wordprocessingShape" mc:Ignorable="w14 w15 w16se wp14">
   <w:body>
     <w:p>
       <w:pPr>
@@ -73,14 +73,14 @@
                         </a:ln>
                         <a:extLst>
                           <a:ext uri="{909E8E84-426E-40dd-AFC4-6F175D3DCCD1}">
-                            <a14:hiddenFill xmlns="" xmlns:mo="http://schemas.microsoft.com/office/mac/office/2008/main" xmlns:mv="urn:schemas-microsoft-com:mac:vml" xmlns:o="urn:schemas-microsoft-com:office:office" xmlns:v="urn:schemas-microsoft-com:vml" xmlns:w10="urn:schemas-microsoft-com:office:word" xmlns:w="http://schemas.openxmlformats.org/wordprocessingml/2006/main" xmlns:a14="http://schemas.microsoft.com/office/drawing/2010/main">
+                            <a14:hiddenFill xmlns:cx2="http://schemas.microsoft.com/office/drawing/2015/10/21/chartex" xmlns:cx3="http://schemas.microsoft.com/office/drawing/2016/5/9/chartex" xmlns:cx4="http://schemas.microsoft.com/office/drawing/2016/5/10/chartex" xmlns:cx5="http://schemas.microsoft.com/office/drawing/2016/5/11/chartex" xmlns:cx6="http://schemas.microsoft.com/office/drawing/2016/5/12/chartex" xmlns:cx7="http://schemas.microsoft.com/office/drawing/2016/5/13/chartex" xmlns:cx8="http://schemas.microsoft.com/office/drawing/2016/5/14/chartex" xmlns:aink="http://schemas.microsoft.com/office/drawing/2016/ink" xmlns:am3d="http://schemas.microsoft.com/office/drawing/2017/model3d" xmlns:w16cid="http://schemas.microsoft.com/office/word/2016/wordml/cid" xmlns="" xmlns:mo="http://schemas.microsoft.com/office/mac/office/2008/main" xmlns:mv="urn:schemas-microsoft-com:mac:vml" xmlns:o="urn:schemas-microsoft-com:office:office" xmlns:v="urn:schemas-microsoft-com:vml" xmlns:w10="urn:schemas-microsoft-com:office:word" xmlns:w="http://schemas.openxmlformats.org/wordprocessingml/2006/main" xmlns:a14="http://schemas.microsoft.com/office/drawing/2010/main">
                               <a:solidFill>
                                 <a:srgbClr val="FFFFFF"/>
                               </a:solidFill>
                             </a14:hiddenFill>
                           </a:ext>
                           <a:ext uri="{91240B29-F687-4f45-9708-019B960494DF}">
-                            <a14:hiddenLine xmlns="" xmlns:mo="http://schemas.microsoft.com/office/mac/office/2008/main" xmlns:mv="urn:schemas-microsoft-com:mac:vml" xmlns:o="urn:schemas-microsoft-com:office:office" xmlns:v="urn:schemas-microsoft-com:vml" xmlns:w10="urn:schemas-microsoft-com:office:word" xmlns:w="http://schemas.openxmlformats.org/wordprocessingml/2006/main" xmlns:a14="http://schemas.microsoft.com/office/drawing/2010/main" w="9525">
+                            <a14:hiddenLine xmlns:cx2="http://schemas.microsoft.com/office/drawing/2015/10/21/chartex" xmlns:cx3="http://schemas.microsoft.com/office/drawing/2016/5/9/chartex" xmlns:cx4="http://schemas.microsoft.com/office/drawing/2016/5/10/chartex" xmlns:cx5="http://schemas.microsoft.com/office/drawing/2016/5/11/chartex" xmlns:cx6="http://schemas.microsoft.com/office/drawing/2016/5/12/chartex" xmlns:cx7="http://schemas.microsoft.com/office/drawing/2016/5/13/chartex" xmlns:cx8="http://schemas.microsoft.com/office/drawing/2016/5/14/chartex" xmlns:aink="http://schemas.microsoft.com/office/drawing/2016/ink" xmlns:am3d="http://schemas.microsoft.com/office/drawing/2017/model3d" xmlns:w16cid="http://schemas.microsoft.com/office/word/2016/wordml/cid" xmlns="" xmlns:mo="http://schemas.microsoft.com/office/mac/office/2008/main" xmlns:mv="urn:schemas-microsoft-com:mac:vml" xmlns:o="urn:schemas-microsoft-com:office:office" xmlns:v="urn:schemas-microsoft-com:vml" xmlns:w10="urn:schemas-microsoft-com:office:word" xmlns:w="http://schemas.openxmlformats.org/wordprocessingml/2006/main" xmlns:a14="http://schemas.microsoft.com/office/drawing/2010/main" w="9525">
                               <a:solidFill>
                                 <a:srgbClr val="000000"/>
                               </a:solidFill>
@@ -97,9 +97,19 @@
                             <w:pPr>
                               <w:pStyle w:val="authorName"/>
                             </w:pPr>
+                            <w:proofErr w:type="spellStart"/>
                             <w:r>
-                              <w:t>Marielle Billig</w:t>
+                              <w:t>Marielle</w:t>
                             </w:r>
+                            <w:proofErr w:type="spellEnd"/>
+                            <w:r>
+                              <w:t xml:space="preserve"> </w:t>
+                            </w:r>
+                            <w:proofErr w:type="spellStart"/>
+                            <w:r>
+                              <w:t>Billig</w:t>
+                            </w:r>
+                            <w:proofErr w:type="spellEnd"/>
                           </w:p>
                           <w:p>
                             <w:pPr>
@@ -209,8 +219,13 @@
                               <w:pStyle w:val="authorName"/>
                             </w:pPr>
                             <w:r>
-                              <w:t>Katy Weathington</w:t>
+                              <w:t xml:space="preserve">Katy </w:t>
                             </w:r>
+                            <w:proofErr w:type="spellStart"/>
+                            <w:r>
+                              <w:t>Weathington</w:t>
+                            </w:r>
+                            <w:proofErr w:type="spellEnd"/>
                           </w:p>
                           <w:p>
                             <w:pPr>
@@ -317,9 +332,19 @@
                       <w:pPr>
                         <w:pStyle w:val="authorName"/>
                       </w:pPr>
+                      <w:proofErr w:type="spellStart"/>
                       <w:r>
-                        <w:t>Marielle Billig</w:t>
+                        <w:t>Marielle</w:t>
                       </w:r>
+                      <w:proofErr w:type="spellEnd"/>
+                      <w:r>
+                        <w:t xml:space="preserve"> </w:t>
+                      </w:r>
+                      <w:proofErr w:type="spellStart"/>
+                      <w:r>
+                        <w:t>Billig</w:t>
+                      </w:r>
+                      <w:proofErr w:type="spellEnd"/>
                     </w:p>
                     <w:p>
                       <w:pPr>
@@ -429,8 +454,13 @@
                         <w:pStyle w:val="authorName"/>
                       </w:pPr>
                       <w:r>
-                        <w:t>Katy Weathington</w:t>
+                        <w:t xml:space="preserve">Katy </w:t>
                       </w:r>
+                      <w:proofErr w:type="spellStart"/>
+                      <w:r>
+                        <w:t>Weathington</w:t>
+                      </w:r>
+                      <w:proofErr w:type="spellEnd"/>
                     </w:p>
                     <w:p>
                       <w:pPr>
@@ -539,16 +569,15 @@
     </w:p>
     <w:p>
       <w:r>
-        <w:t xml:space="preserve">This </w:t>
-      </w:r>
-      <w:r>
-        <w:t>paper is a preliminary foray into determining if and how various community descriptors can relate to crime rates in the area. The ultimate goal is to develop an interactive tool that allows the user to explore how different factors and parameters can affect the model.</w:t>
-      </w:r>
-      <w:r>
-        <w:t xml:space="preserve"> The purpose of this iteration is </w:t>
-      </w:r>
-      <w:r>
-        <w:t>initial analysis and descriptive statistics.</w:t>
+        <w:t xml:space="preserve">This paper is a preliminary foray into </w:t>
+      </w:r>
+      <w:proofErr w:type="gramStart"/>
+      <w:r>
+        <w:t>determining if and how various community descriptors can relate to crime rates in the area</w:t>
+      </w:r>
+      <w:proofErr w:type="gramEnd"/>
+      <w:r>
+        <w:t>. The ultimate goal is to develop an interactive tool that allows the user to explore how different factors and parameters can affect the model. The purpose of this iteration is initial analysis and descriptive statistics.</w:t>
       </w:r>
     </w:p>
     <w:p>
@@ -592,7 +621,15 @@
     </w:p>
     <w:p>
       <w:r>
-        <w:t xml:space="preserve">H.5.m. Information interfaces and presentation (e.g., HCI): Miscellaneous; </w:t>
+        <w:t>H.5.m. Information interfaces and presentation (e.g., HCI): Miscellaneous</w:t>
+      </w:r>
+      <w:proofErr w:type="gramStart"/>
+      <w:r>
+        <w:t>;</w:t>
+      </w:r>
+      <w:proofErr w:type="gramEnd"/>
+      <w:r>
+        <w:t xml:space="preserve"> </w:t>
       </w:r>
     </w:p>
     <w:p>
@@ -611,22 +648,12 @@
     </w:p>
     <w:p>
       <w:r>
-        <w:t xml:space="preserve">Crime is a common concern in cities and the public consciousness. Incredible amounts of government money </w:t>
-      </w:r>
-      <w:proofErr w:type="gramStart"/>
-      <w:r>
-        <w:t>is</w:t>
-      </w:r>
-      <w:proofErr w:type="gramEnd"/>
-      <w:r>
-        <w:t xml:space="preserve"> dedicated to funding law enforcement on the local, state, and national level. However, many pre-existing biases hinder an effective utilization and distribution of police resources. These biases manifest as ignoring or over-valuing certain variables, and arbitrarily choosing what to treat as significant. Therefore, we will examine a number of variables </w:t>
+        <w:t xml:space="preserve">Crime is a common concern in cities and the public consciousness. National, state, and local governments allocate a significant amount of resources dedicated to funding law enforcement. Many pre-existing biases regarding crime hinder an effective utilization and distribution of police resources. These biases manifest as ignoring certain factors or assigning arbitrary importance to others. We will examine a number of variables beyond just population, race, and poverty </w:t>
       </w:r>
       <w:r>
         <w:lastRenderedPageBreak/>
-        <w:t xml:space="preserve">beyond just population, race, and poverty level and their ability to predict crime rates. </w:t>
-      </w:r>
-      <w:bookmarkStart w:id="0" w:name="_GoBack"/>
-      <w:bookmarkEnd w:id="0"/>
+        <w:t xml:space="preserve">level and their ability to predict crime rates in Milwaukee based on criminology research. </w:t>
+      </w:r>
     </w:p>
     <w:p>
       <w:pPr>
@@ -683,14 +710,32 @@
           <w:spacing w:val="-4"/>
           <w:szCs w:val="17"/>
         </w:rPr>
-        <w:t xml:space="preserve"> such as clustering, classification, and entity extraction are used to learn about crime [1].  </w:t>
-      </w:r>
+        <w:t xml:space="preserve"> such as clustering, classification, and entity extraction </w:t>
+      </w:r>
+      <w:proofErr w:type="gramStart"/>
       <w:r>
         <w:rPr>
           <w:color w:val="000000"/>
           <w:spacing w:val="-4"/>
           <w:szCs w:val="17"/>
         </w:rPr>
+        <w:t>are used</w:t>
+      </w:r>
+      <w:proofErr w:type="gramEnd"/>
+      <w:r>
+        <w:rPr>
+          <w:color w:val="000000"/>
+          <w:spacing w:val="-4"/>
+          <w:szCs w:val="17"/>
+        </w:rPr>
+        <w:t xml:space="preserve"> to learn about crime [1].  </w:t>
+      </w:r>
+      <w:r>
+        <w:rPr>
+          <w:color w:val="000000"/>
+          <w:spacing w:val="-4"/>
+          <w:szCs w:val="17"/>
+        </w:rPr>
         <w:t xml:space="preserve">Geospatial analyses have been used to attempt an optimal </w:t>
       </w:r>
       <w:r>
@@ -707,7 +752,60 @@
           <w:spacing w:val="-4"/>
           <w:szCs w:val="17"/>
         </w:rPr>
-        <w:t xml:space="preserve"> Criminologists struggle to effectively use out of the box clustering packages which </w:t>
+        <w:t xml:space="preserve"> Criminologists struggle to effectively use out of the box clustering packages which take into account only the location and existence of a crime due to uncertainty about the number of clusters to choose and the significance of said cluster [3].</w:t>
+      </w:r>
+    </w:p>
+    <w:p>
+      <w:pPr>
+        <w:spacing w:after="0"/>
+        <w:rPr>
+          <w:color w:val="000000"/>
+          <w:spacing w:val="-4"/>
+          <w:szCs w:val="17"/>
+        </w:rPr>
+      </w:pPr>
+      <w:r>
+        <w:rPr>
+          <w:i/>
+          <w:color w:val="000000"/>
+          <w:spacing w:val="-4"/>
+          <w:szCs w:val="17"/>
+        </w:rPr>
+        <w:t>Crime</w:t>
+      </w:r>
+      <w:r>
+        <w:rPr>
+          <w:i/>
+          <w:color w:val="000000"/>
+          <w:spacing w:val="-4"/>
+          <w:szCs w:val="17"/>
+        </w:rPr>
+        <w:t xml:space="preserve"> Indicators</w:t>
+      </w:r>
+    </w:p>
+    <w:p>
+      <w:pPr>
+        <w:rPr>
+          <w:color w:val="000000"/>
+          <w:spacing w:val="-4"/>
+          <w:szCs w:val="17"/>
+        </w:rPr>
+      </w:pPr>
+      <w:r>
+        <w:rPr>
+          <w:color w:val="000000"/>
+          <w:spacing w:val="-4"/>
+          <w:szCs w:val="17"/>
+        </w:rPr>
+        <w:t>H</w:t>
+      </w:r>
+      <w:r>
+        <w:rPr>
+          <w:color w:val="000000"/>
+          <w:spacing w:val="-4"/>
+          <w:szCs w:val="17"/>
+        </w:rPr>
+        <w:t>igh amounts of police patrolling can reduce crime rates as much as 13% and decrease public disorder by even more [</w:t>
       </w:r>
       <w:proofErr w:type="gramStart"/>
       <w:r>
@@ -716,7 +814,7 @@
           <w:spacing w:val="-4"/>
           <w:szCs w:val="17"/>
         </w:rPr>
-        <w:t>take into account</w:t>
+        <w:t>4</w:t>
       </w:r>
       <w:proofErr w:type="gramEnd"/>
       <w:r>
@@ -725,52 +823,48 @@
           <w:spacing w:val="-4"/>
           <w:szCs w:val="17"/>
         </w:rPr>
-        <w:t xml:space="preserve"> only the location and existence of a crime due to uncertainty about the number of clusters to choose and the significance of said cluster [3].</w:t>
-      </w:r>
-    </w:p>
-    <w:p>
-      <w:pPr>
-        <w:spacing w:after="0"/>
+        <w:t>].</w:t>
+      </w:r>
+      <w:r>
         <w:rPr>
           <w:color w:val="000000"/>
           <w:spacing w:val="-4"/>
           <w:szCs w:val="17"/>
         </w:rPr>
-      </w:pPr>
-      <w:r>
-        <w:rPr>
-          <w:i/>
+        <w:t xml:space="preserve"> We need to identify auxiliary indicators of crime, so that assignment of resources results from a data-driven decision regarding</w:t>
+      </w:r>
+      <w:r>
+        <w:rPr>
           <w:color w:val="000000"/>
           <w:spacing w:val="-4"/>
           <w:szCs w:val="17"/>
         </w:rPr>
-        <w:t>Crime</w:t>
-      </w:r>
-      <w:r>
-        <w:rPr>
-          <w:i/>
+        <w:t xml:space="preserve"> where crime is most likely to happen, </w:t>
+      </w:r>
+    </w:p>
+    <w:p>
+      <w:pPr>
+        <w:rPr>
           <w:color w:val="000000"/>
           <w:spacing w:val="-4"/>
           <w:szCs w:val="17"/>
         </w:rPr>
-        <w:t xml:space="preserve"> Indicators</w:t>
-      </w:r>
-    </w:p>
-    <w:p>
-      <w:pPr>
+      </w:pPr>
+      <w:r>
         <w:rPr>
           <w:color w:val="000000"/>
           <w:spacing w:val="-4"/>
           <w:szCs w:val="17"/>
         </w:rPr>
-      </w:pPr>
+        <w:t>Taking advantage of the extensive</w:t>
+      </w:r>
       <w:r>
         <w:rPr>
           <w:color w:val="000000"/>
           <w:spacing w:val="-4"/>
           <w:szCs w:val="17"/>
         </w:rPr>
-        <w:t>It has been shown that high amounts of police patrolling can reduce crime rates as much as 13% and decrease public disorder by even more [</w:t>
+        <w:t xml:space="preserve"> research to determine what environmental factors contribute or correlate to crime rates</w:t>
       </w:r>
       <w:r>
         <w:rPr>
@@ -778,7 +872,7 @@
           <w:spacing w:val="-4"/>
           <w:szCs w:val="17"/>
         </w:rPr>
-        <w:t>4</w:t>
+        <w:t xml:space="preserve"> may improve the models</w:t>
       </w:r>
       <w:r>
         <w:rPr>
@@ -786,24 +880,23 @@
           <w:spacing w:val="-4"/>
           <w:szCs w:val="17"/>
         </w:rPr>
-        <w:t>]. Because it is so important that patrol cars are accurately assigned to where crime is most likely to happen, we need to identify actual auxiliary indicators of crime.</w:t>
-      </w:r>
-    </w:p>
-    <w:p>
-      <w:pPr>
+        <w:t xml:space="preserve">. A case study from Los Angeles suggests not only a correlation between the presence of liquor stores and crime, but also a possible causal </w:t>
+      </w:r>
+      <w:r>
         <w:rPr>
           <w:color w:val="000000"/>
           <w:spacing w:val="-4"/>
           <w:szCs w:val="17"/>
         </w:rPr>
-      </w:pPr>
+        <w:t>relationship [</w:t>
+      </w:r>
       <w:r>
         <w:rPr>
           <w:color w:val="000000"/>
           <w:spacing w:val="-4"/>
           <w:szCs w:val="17"/>
         </w:rPr>
-        <w:t xml:space="preserve">There has been extensive research trying to determine what environmental factors contribute or correlate to crime rates. A case study from Los Angeles suggests not only a correlation between the presence of liquor stores and crime, but also a possible causal </w:t>
+        <w:t>5</w:t>
       </w:r>
       <w:r>
         <w:rPr>
@@ -811,7 +904,7 @@
           <w:spacing w:val="-4"/>
           <w:szCs w:val="17"/>
         </w:rPr>
-        <w:t>relationship [</w:t>
+        <w:t xml:space="preserve">]. </w:t>
       </w:r>
       <w:r>
         <w:rPr>
@@ -819,7 +912,7 @@
           <w:spacing w:val="-4"/>
           <w:szCs w:val="17"/>
         </w:rPr>
-        <w:t>5</w:t>
+        <w:t>Casinos appear to have a mixed effect on crime rates [</w:t>
       </w:r>
       <w:r>
         <w:rPr>
@@ -827,6 +920,48 @@
           <w:spacing w:val="-4"/>
           <w:szCs w:val="17"/>
         </w:rPr>
+        <w:t>6</w:t>
+      </w:r>
+      <w:r>
+        <w:rPr>
+          <w:color w:val="000000"/>
+          <w:spacing w:val="-4"/>
+          <w:szCs w:val="17"/>
+        </w:rPr>
+        <w:t xml:space="preserve">]. The presence of vegetation </w:t>
+      </w:r>
+      <w:proofErr w:type="gramStart"/>
+      <w:r>
+        <w:rPr>
+          <w:color w:val="000000"/>
+          <w:spacing w:val="-4"/>
+          <w:szCs w:val="17"/>
+        </w:rPr>
+        <w:t>is shown</w:t>
+      </w:r>
+      <w:proofErr w:type="gramEnd"/>
+      <w:r>
+        <w:rPr>
+          <w:color w:val="000000"/>
+          <w:spacing w:val="-4"/>
+          <w:szCs w:val="17"/>
+        </w:rPr>
+        <w:t xml:space="preserve"> to correlate with a reduction in several forms of crime, but specifically not theft [</w:t>
+      </w:r>
+      <w:r>
+        <w:rPr>
+          <w:color w:val="000000"/>
+          <w:spacing w:val="-4"/>
+          <w:szCs w:val="17"/>
+        </w:rPr>
+        <w:t>7</w:t>
+      </w:r>
+      <w:r>
+        <w:rPr>
+          <w:color w:val="000000"/>
+          <w:spacing w:val="-4"/>
+          <w:szCs w:val="17"/>
+        </w:rPr>
         <w:t xml:space="preserve">]. </w:t>
       </w:r>
       <w:r>
@@ -835,7 +970,7 @@
           <w:spacing w:val="-4"/>
           <w:szCs w:val="17"/>
         </w:rPr>
-        <w:t>Casinos appear to have a mixed effect on crime rates [</w:t>
+        <w:t xml:space="preserve">Income inequality, as measured by the GINI index, positively correlates with </w:t>
       </w:r>
       <w:r>
         <w:rPr>
@@ -843,7 +978,7 @@
           <w:spacing w:val="-4"/>
           <w:szCs w:val="17"/>
         </w:rPr>
-        <w:t>6</w:t>
+        <w:t>crime rates [</w:t>
       </w:r>
       <w:r>
         <w:rPr>
@@ -851,7 +986,7 @@
           <w:spacing w:val="-4"/>
           <w:szCs w:val="17"/>
         </w:rPr>
-        <w:t>]. The presence of vegetation is shown to correlate with a reduction in several forms of crime, but specifically not theft [</w:t>
+        <w:t>8</w:t>
       </w:r>
       <w:r>
         <w:rPr>
@@ -859,309 +994,485 @@
           <w:spacing w:val="-4"/>
           <w:szCs w:val="17"/>
         </w:rPr>
+        <w:t>].</w:t>
+      </w:r>
+      <w:r>
+        <w:rPr>
+          <w:color w:val="000000"/>
+          <w:spacing w:val="-4"/>
+          <w:szCs w:val="17"/>
+        </w:rPr>
+        <w:t xml:space="preserve"> </w:t>
+      </w:r>
+      <w:r>
+        <w:rPr>
+          <w:color w:val="000000"/>
+          <w:spacing w:val="-4"/>
+          <w:szCs w:val="17"/>
+        </w:rPr>
+        <w:t xml:space="preserve">High levels of voter turnout </w:t>
+      </w:r>
+      <w:r>
+        <w:rPr>
+          <w:color w:val="000000"/>
+          <w:spacing w:val="-4"/>
+          <w:szCs w:val="17"/>
+        </w:rPr>
+        <w:t xml:space="preserve">have a </w:t>
+      </w:r>
+      <w:proofErr w:type="gramStart"/>
+      <w:r>
+        <w:rPr>
+          <w:color w:val="000000"/>
+          <w:spacing w:val="-4"/>
+          <w:szCs w:val="17"/>
+        </w:rPr>
+        <w:t>negative</w:t>
+      </w:r>
+      <w:proofErr w:type="gramEnd"/>
+      <w:r>
+        <w:rPr>
+          <w:color w:val="000000"/>
+          <w:spacing w:val="-4"/>
+          <w:szCs w:val="17"/>
+        </w:rPr>
+        <w:t xml:space="preserve"> correlation with crime rate </w:t>
+      </w:r>
+      <w:r>
+        <w:rPr>
+          <w:color w:val="000000"/>
+          <w:spacing w:val="-4"/>
+          <w:szCs w:val="17"/>
+        </w:rPr>
+        <w:t>[9].</w:t>
+      </w:r>
+      <w:r>
+        <w:rPr>
+          <w:color w:val="000000"/>
+          <w:spacing w:val="-4"/>
+          <w:szCs w:val="17"/>
+        </w:rPr>
+        <w:t xml:space="preserve"> </w:t>
+      </w:r>
+      <w:r>
+        <w:rPr>
+          <w:color w:val="000000"/>
+          <w:spacing w:val="-4"/>
+          <w:szCs w:val="17"/>
+        </w:rPr>
+        <w:t>Lower percent completion of high school</w:t>
+      </w:r>
+      <w:r>
+        <w:rPr>
+          <w:color w:val="000000"/>
+          <w:spacing w:val="-4"/>
+          <w:szCs w:val="17"/>
+        </w:rPr>
+        <w:t xml:space="preserve"> also correlates to higher crime [10].</w:t>
+      </w:r>
+      <w:r>
+        <w:rPr>
+          <w:color w:val="000000"/>
+          <w:spacing w:val="-4"/>
+          <w:szCs w:val="17"/>
+        </w:rPr>
+        <w:t xml:space="preserve"> Using </w:t>
+      </w:r>
+      <w:r>
+        <w:rPr>
+          <w:color w:val="000000"/>
+          <w:spacing w:val="-4"/>
+          <w:szCs w:val="17"/>
+        </w:rPr>
+        <w:t>additional</w:t>
+      </w:r>
+      <w:r>
+        <w:rPr>
+          <w:color w:val="000000"/>
+          <w:spacing w:val="-4"/>
+          <w:szCs w:val="17"/>
+        </w:rPr>
+        <w:t xml:space="preserve"> quantitative measurements </w:t>
+      </w:r>
+      <w:r>
+        <w:rPr>
+          <w:color w:val="000000"/>
+          <w:spacing w:val="-4"/>
+          <w:szCs w:val="17"/>
+        </w:rPr>
+        <w:t xml:space="preserve">about an area </w:t>
+      </w:r>
+      <w:r>
+        <w:rPr>
+          <w:color w:val="000000"/>
+          <w:spacing w:val="-4"/>
+          <w:szCs w:val="17"/>
+        </w:rPr>
+        <w:t>could improve the models of crime.</w:t>
+      </w:r>
+    </w:p>
+    <w:p>
+      <w:pPr>
+        <w:pStyle w:val="Heading1"/>
+        <w:rPr>
+          <w:color w:val="000000"/>
+        </w:rPr>
+      </w:pPr>
+      <w:r>
+        <w:rPr>
+          <w:color w:val="000000"/>
+        </w:rPr>
+        <w:t>Method</w:t>
+      </w:r>
+    </w:p>
+    <w:p>
+      <w:pPr>
+        <w:pStyle w:val="Heading2"/>
+        <w:rPr>
+          <w:color w:val="000000"/>
+        </w:rPr>
+      </w:pPr>
+      <w:r>
+        <w:rPr>
+          <w:color w:val="000000"/>
+        </w:rPr>
+        <w:t>Data Acquisition</w:t>
+      </w:r>
+    </w:p>
+    <w:p>
+      <w:r>
+        <w:t>T</w:t>
+      </w:r>
+      <w:r>
+        <w:t xml:space="preserve">he data for this project </w:t>
+      </w:r>
+      <w:r>
+        <w:t>is publicly accessible through the city of Milwaukee’s</w:t>
+      </w:r>
+      <w:r>
+        <w:t xml:space="preserve"> crime</w:t>
+      </w:r>
+      <w:r>
+        <w:t xml:space="preserve"> data portal. The crime data is a subset of the data used in previous research. As a byproduct of the previous research, this crime data </w:t>
+      </w:r>
+      <w:r>
+        <w:t xml:space="preserve">organized in 120 </w:t>
+      </w:r>
+      <w:r>
+        <w:t>files: two files per month for a 5-year period</w:t>
+      </w:r>
+      <w:r>
+        <w:t xml:space="preserve">. </w:t>
+      </w:r>
+    </w:p>
+    <w:p>
+      <w:r>
+        <w:t xml:space="preserve">The dataset including the data about each Police District </w:t>
+      </w:r>
+      <w:proofErr w:type="gramStart"/>
+      <w:r>
+        <w:t>was compiled</w:t>
+      </w:r>
+      <w:proofErr w:type="gramEnd"/>
+      <w:r>
+        <w:t xml:space="preserve"> manually because the City of Milwaukee’s interface required GUI inputs and outputted a PDF of the resulting data. While it would have been possible to automate this process, considering there were only </w:t>
+      </w:r>
+      <w:r>
+        <w:t>seven</w:t>
+      </w:r>
+      <w:r>
+        <w:t xml:space="preserve"> police districts, it was faster to manually parse the data and create a</w:t>
+      </w:r>
+      <w:r>
+        <w:t>n ideally</w:t>
+      </w:r>
+      <w:r>
+        <w:t xml:space="preserve"> </w:t>
+      </w:r>
+      <w:r>
+        <w:t xml:space="preserve">formatted </w:t>
+      </w:r>
+      <w:r>
+        <w:t>csv.</w:t>
+      </w:r>
+    </w:p>
+    <w:p>
+      <w:pPr>
+        <w:pStyle w:val="Heading2"/>
+        <w:rPr>
+          <w:color w:val="000000"/>
+        </w:rPr>
+      </w:pPr>
+      <w:r>
+        <w:rPr>
+          <w:color w:val="000000"/>
+        </w:rPr>
+        <w:t>Data Cleaning</w:t>
+      </w:r>
+    </w:p>
+    <w:p>
+      <w:r>
+        <w:t xml:space="preserve">Data Cleaning was a surprising large endeavor considering that the data was already very processed. However, the crime data </w:t>
+      </w:r>
+      <w:proofErr w:type="gramStart"/>
+      <w:r>
+        <w:t>was formatted</w:t>
+      </w:r>
+      <w:proofErr w:type="gramEnd"/>
+      <w:r>
+        <w:t xml:space="preserve"> in .</w:t>
+      </w:r>
+      <w:proofErr w:type="spellStart"/>
+      <w:r>
+        <w:t>js</w:t>
+      </w:r>
+      <w:proofErr w:type="spellEnd"/>
+      <w:r>
+        <w:t xml:space="preserve"> files that were designed to be easily read and used by </w:t>
+      </w:r>
+      <w:proofErr w:type="spellStart"/>
+      <w:r>
+        <w:t>javascript</w:t>
+      </w:r>
+      <w:proofErr w:type="spellEnd"/>
+      <w:r>
+        <w:t xml:space="preserve"> web apps. This meant that a significant amount of parsing was required to be able to represent the crime data in python as a pandas </w:t>
+      </w:r>
+      <w:proofErr w:type="spellStart"/>
+      <w:r>
+        <w:t>DataFrame</w:t>
+      </w:r>
+      <w:proofErr w:type="spellEnd"/>
+      <w:r>
+        <w:t>.</w:t>
+      </w:r>
+      <w:r>
+        <w:t xml:space="preserve"> Anticipating future needs, special cleaning </w:t>
+      </w:r>
+      <w:proofErr w:type="gramStart"/>
+      <w:r>
+        <w:t>was applied</w:t>
+      </w:r>
+      <w:proofErr w:type="gramEnd"/>
+      <w:r>
+        <w:t xml:space="preserve"> to the address fields to remove unnecessary characters and enable fuzzy matching. </w:t>
+      </w:r>
+      <w:r>
+        <w:t xml:space="preserve">Dates and times </w:t>
+      </w:r>
+      <w:proofErr w:type="gramStart"/>
+      <w:r>
+        <w:t>were also converted</w:t>
+      </w:r>
+      <w:proofErr w:type="gramEnd"/>
+      <w:r>
+        <w:t xml:space="preserve"> from string to python </w:t>
+      </w:r>
+      <w:proofErr w:type="spellStart"/>
+      <w:r>
+        <w:t>datetime</w:t>
+      </w:r>
+      <w:proofErr w:type="spellEnd"/>
+      <w:r>
+        <w:t xml:space="preserve"> dates. </w:t>
+      </w:r>
+      <w:r>
+        <w:t xml:space="preserve">To </w:t>
+      </w:r>
+      <w:r>
+        <w:lastRenderedPageBreak/>
+        <w:t xml:space="preserve">reduce the amount of time to load and initialize all the variables in python, a library called pickle </w:t>
+      </w:r>
+      <w:proofErr w:type="gramStart"/>
+      <w:r>
+        <w:t>was used</w:t>
+      </w:r>
+      <w:proofErr w:type="gramEnd"/>
+      <w:r>
+        <w:t xml:space="preserve"> to save the variables so that they could be loaded directly instead of recalculated in the future.</w:t>
+      </w:r>
+    </w:p>
+    <w:p>
+      <w:r>
+        <w:t xml:space="preserve">After both sets of data had been loaded, they had to </w:t>
+      </w:r>
+      <w:proofErr w:type="gramStart"/>
+      <w:r>
+        <w:t>be merged</w:t>
+      </w:r>
+      <w:proofErr w:type="gramEnd"/>
+      <w:r>
+        <w:t>. In this initial stage, a simple count of all the crimes in each district was calculated. However, future work will likely include breaking this down further by year, month, and or crime type.</w:t>
+      </w:r>
+    </w:p>
+    <w:p>
+      <w:pPr>
+        <w:pStyle w:val="Heading2"/>
+        <w:rPr>
+          <w:color w:val="000000"/>
+        </w:rPr>
+      </w:pPr>
+      <w:r>
+        <w:rPr>
+          <w:color w:val="000000"/>
+        </w:rPr>
+        <w:t>Generating Descriptive Plots</w:t>
+      </w:r>
+    </w:p>
+    <w:p>
+      <w:r>
+        <w:t xml:space="preserve">After cleaning the data, generating descriptive statistics was relatively simple. The </w:t>
+      </w:r>
+      <w:proofErr w:type="spellStart"/>
+      <w:r>
+        <w:t>matplotlib.pyplot</w:t>
+      </w:r>
+      <w:proofErr w:type="spellEnd"/>
+      <w:r>
+        <w:t xml:space="preserve"> library was used to generate simple scatter plots to help gain an initial understanding of the relationships between the different fields.</w:t>
+      </w:r>
+    </w:p>
+    <w:p>
+      <w:pPr>
+        <w:pStyle w:val="Heading1"/>
+        <w:rPr>
+          <w:color w:val="000000"/>
+        </w:rPr>
+      </w:pPr>
+      <w:r>
+        <w:rPr>
+          <w:color w:val="000000"/>
+        </w:rPr>
+        <w:t>Results</w:t>
+      </w:r>
+    </w:p>
+    <w:p>
+      <w:pPr>
+        <w:rPr>
+          <w:color w:val="000000"/>
+        </w:rPr>
+      </w:pPr>
+      <w:proofErr w:type="gramStart"/>
+      <w:r>
+        <w:rPr>
+          <w:color w:val="000000"/>
+        </w:rPr>
+        <w:t>Overall</w:t>
+      </w:r>
+      <w:proofErr w:type="gramEnd"/>
+      <w:r>
+        <w:rPr>
+          <w:color w:val="000000"/>
+        </w:rPr>
+        <w:t xml:space="preserve"> there were 71370 records for crimes that were considered. These records were limited to either simple assault </w:t>
+      </w:r>
+      <w:r>
+        <w:rPr>
+          <w:color w:val="000000"/>
+        </w:rPr>
+        <w:t>arrests</w:t>
+      </w:r>
+      <w:r>
+        <w:rPr>
+          <w:color w:val="000000"/>
+        </w:rPr>
+        <w:t xml:space="preserve"> or theft arrests and the date range for the data extended between January 1, 2011 and January 1, 2016.</w:t>
+      </w:r>
+    </w:p>
+    <w:p>
+      <w:pPr>
+        <w:rPr>
+          <w:color w:val="000000"/>
+        </w:rPr>
+      </w:pPr>
+      <w:r>
+        <w:rPr>
+          <w:color w:val="000000"/>
+        </w:rPr>
+        <w:t xml:space="preserve">The police district data set was much smaller, with only </w:t>
+      </w:r>
+      <w:proofErr w:type="gramStart"/>
+      <w:r>
+        <w:rPr>
+          <w:color w:val="000000"/>
+        </w:rPr>
         <w:t>7</w:t>
       </w:r>
-      <w:r>
-        <w:rPr>
-          <w:color w:val="000000"/>
-          <w:spacing w:val="-4"/>
-          <w:szCs w:val="17"/>
-        </w:rPr>
-        <w:t xml:space="preserve">]. </w:t>
-      </w:r>
-      <w:r>
-        <w:rPr>
-          <w:color w:val="000000"/>
-          <w:spacing w:val="-4"/>
-          <w:szCs w:val="17"/>
-        </w:rPr>
-        <w:t xml:space="preserve">Income inequality, as measured by the GINI </w:t>
-      </w:r>
-      <w:r>
-        <w:rPr>
-          <w:color w:val="000000"/>
-          <w:spacing w:val="-4"/>
-          <w:szCs w:val="17"/>
-        </w:rPr>
-        <w:t>index, positively correlates with crime rates [</w:t>
-      </w:r>
-      <w:r>
-        <w:rPr>
-          <w:color w:val="000000"/>
-          <w:spacing w:val="-4"/>
-          <w:szCs w:val="17"/>
-        </w:rPr>
-        <w:t>8</w:t>
-      </w:r>
-      <w:r>
-        <w:rPr>
-          <w:color w:val="000000"/>
-          <w:spacing w:val="-4"/>
-          <w:szCs w:val="17"/>
-        </w:rPr>
-        <w:t>].</w:t>
-      </w:r>
-      <w:r>
-        <w:rPr>
-          <w:color w:val="000000"/>
-          <w:spacing w:val="-4"/>
-          <w:szCs w:val="17"/>
-        </w:rPr>
-        <w:t xml:space="preserve"> </w:t>
-      </w:r>
-      <w:r>
-        <w:rPr>
-          <w:color w:val="000000"/>
-          <w:spacing w:val="-4"/>
-          <w:szCs w:val="17"/>
-        </w:rPr>
-        <w:t>High levels of voter turnout have also been found to correlate with lower crime rates [9].</w:t>
-      </w:r>
-      <w:r>
-        <w:rPr>
-          <w:color w:val="000000"/>
-          <w:spacing w:val="-4"/>
-          <w:szCs w:val="17"/>
-        </w:rPr>
-        <w:t xml:space="preserve"> Worse education, measured in the form of school dropout rates, also correlates to higher crime [10].</w:t>
-      </w:r>
-    </w:p>
-    <w:p>
-      <w:pPr>
-        <w:pStyle w:val="Heading1"/>
-        <w:rPr>
-          <w:color w:val="000000"/>
-        </w:rPr>
-      </w:pPr>
-      <w:r>
-        <w:rPr>
-          <w:color w:val="000000"/>
-        </w:rPr>
-        <w:t>Method</w:t>
-      </w:r>
-    </w:p>
-    <w:p>
-      <w:pPr>
-        <w:pStyle w:val="Heading2"/>
-        <w:rPr>
-          <w:color w:val="000000"/>
-        </w:rPr>
-      </w:pPr>
-      <w:r>
-        <w:rPr>
-          <w:color w:val="000000"/>
-        </w:rPr>
-        <w:t>Data Acquisition</w:t>
-      </w:r>
-    </w:p>
-    <w:p>
-      <w:r>
-        <w:t>T</w:t>
-      </w:r>
-      <w:r>
-        <w:t xml:space="preserve">he data for this project </w:t>
-      </w:r>
-      <w:r>
-        <w:t xml:space="preserve">is publicly accessible through the city of Milwaukee’s data portal. The crime data is a subset of the data used in previous research. As a byproduct of the previous research, this crime data </w:t>
-      </w:r>
-      <w:r>
-        <w:t xml:space="preserve">organized in 120 different files for each year and month. </w:t>
-      </w:r>
-    </w:p>
-    <w:p>
-      <w:r>
-        <w:t>The dataset including the data about each Police District was compiled manually because the City of Milwaukee’s interface required GUI inputs and outputted a PDF of the resulting data. While it would have been possible to automate this process, considering there were only 7 police districts, it was faster to manually parse the data and create a csv.</w:t>
-      </w:r>
-    </w:p>
-    <w:p>
-      <w:pPr>
-        <w:pStyle w:val="Heading2"/>
-        <w:rPr>
-          <w:color w:val="000000"/>
-        </w:rPr>
-      </w:pPr>
-      <w:r>
-        <w:rPr>
-          <w:color w:val="000000"/>
-        </w:rPr>
-        <w:t>Data Cleaning</w:t>
-      </w:r>
-    </w:p>
-    <w:p>
-      <w:r>
-        <w:t>Data Cleaning was a surprising large endeavor considering that the data was already very processed. However, the crime data was formatted in .</w:t>
-      </w:r>
-      <w:proofErr w:type="spellStart"/>
-      <w:r>
-        <w:t>js</w:t>
-      </w:r>
-      <w:proofErr w:type="spellEnd"/>
-      <w:r>
-        <w:t xml:space="preserve"> files that were designed to be easily read and used by </w:t>
-      </w:r>
-      <w:proofErr w:type="spellStart"/>
-      <w:r>
-        <w:t>javascript</w:t>
-      </w:r>
-      <w:proofErr w:type="spellEnd"/>
-      <w:r>
-        <w:t xml:space="preserve"> web apps. This meant that a significant amount of parsing was required to be able to represent the crime data in python as a pandas </w:t>
-      </w:r>
-      <w:proofErr w:type="spellStart"/>
-      <w:r>
-        <w:t>DataFrame</w:t>
-      </w:r>
-      <w:proofErr w:type="spellEnd"/>
-      <w:r>
-        <w:t>.</w:t>
-      </w:r>
-      <w:r>
-        <w:t xml:space="preserve"> Anticipating future needs, special cleaning was applied to the address fields to remove unnecessary characters and enable fuzzy matching. </w:t>
-      </w:r>
-      <w:r>
-        <w:t xml:space="preserve">Dates and times were also converted from string to python datetime dates. </w:t>
-      </w:r>
-      <w:r>
-        <w:t xml:space="preserve">To reduce the amount of time to load and initialize all the </w:t>
-      </w:r>
-      <w:r>
-        <w:lastRenderedPageBreak/>
-        <w:t>variables in python, a library called pickle was used to save the variables so that they could be loaded directly instead of recalculated in the future.</w:t>
-      </w:r>
-    </w:p>
-    <w:p>
-      <w:r>
-        <w:t>After both sets of data had been loaded, they had to be merged. In this initial stage, a simple count of all the crimes in each district was calculated. However, future work will likely include breaking this down further by year, month, and or crime type.</w:t>
-      </w:r>
-    </w:p>
-    <w:p>
-      <w:pPr>
-        <w:pStyle w:val="Heading2"/>
-        <w:rPr>
-          <w:color w:val="000000"/>
-        </w:rPr>
-      </w:pPr>
-      <w:r>
-        <w:rPr>
-          <w:color w:val="000000"/>
-        </w:rPr>
-        <w:t>Generating Descriptive Plots</w:t>
-      </w:r>
-    </w:p>
-    <w:p>
-      <w:r>
-        <w:t xml:space="preserve">After cleaning the data, generating descriptive statistics was relatively simple. The </w:t>
-      </w:r>
-      <w:proofErr w:type="spellStart"/>
+      <w:proofErr w:type="gramEnd"/>
+      <w:r>
+        <w:rPr>
+          <w:color w:val="000000"/>
+        </w:rPr>
+        <w:t xml:space="preserve"> records, but this will be addressed in the future work section. Relevant fields in the dataset include </w:t>
+      </w:r>
+      <w:r>
+        <w:rPr>
+          <w:color w:val="000000"/>
+        </w:rPr>
+        <w:t xml:space="preserve">the </w:t>
+      </w:r>
+      <w:r>
+        <w:rPr>
+          <w:color w:val="000000"/>
+        </w:rPr>
+        <w:t>population</w:t>
+      </w:r>
+      <w:r>
+        <w:rPr>
+          <w:color w:val="000000"/>
+        </w:rPr>
+        <w:t xml:space="preserve"> of the district</w:t>
+      </w:r>
+      <w:r>
+        <w:rPr>
+          <w:color w:val="000000"/>
+        </w:rPr>
+        <w:t>,</w:t>
+      </w:r>
+      <w:r>
+        <w:rPr>
+          <w:color w:val="000000"/>
+        </w:rPr>
+        <w:t xml:space="preserve"> the</w:t>
+      </w:r>
+      <w:r>
+        <w:rPr>
+          <w:color w:val="000000"/>
+        </w:rPr>
+        <w:t xml:space="preserve"> area, the distribution of the population ad different ages, the numbers of men and women, the total number of families, the total number of liquor licenses, faith organizations, and parks</w:t>
+      </w:r>
+      <w:r>
+        <w:rPr>
+          <w:color w:val="000000"/>
+        </w:rPr>
+        <w:t xml:space="preserve">. </w:t>
+      </w:r>
+    </w:p>
+    <w:p>
+      <w:pPr>
+        <w:rPr>
+          <w:color w:val="000000"/>
+        </w:rPr>
+      </w:pPr>
+      <w:r>
+        <w:rPr>
+          <w:color w:val="000000"/>
+        </w:rPr>
+        <w:t xml:space="preserve">To gain a preliminary understand of the data, the following scatter plots </w:t>
+      </w:r>
       <w:proofErr w:type="gramStart"/>
       <w:r>
-        <w:t>matplotlib.pyplot</w:t>
-      </w:r>
-      <w:proofErr w:type="spellEnd"/>
+        <w:rPr>
+          <w:color w:val="000000"/>
+        </w:rPr>
+        <w:t>were created</w:t>
+      </w:r>
       <w:proofErr w:type="gramEnd"/>
       <w:r>
-        <w:t xml:space="preserve"> library was used to generate simple scatter plots to help gain an initial understanding of the relationships between the different fields.</w:t>
-      </w:r>
-    </w:p>
-    <w:p>
-      <w:pPr>
-        <w:pStyle w:val="Heading1"/>
-        <w:rPr>
-          <w:color w:val="000000"/>
-        </w:rPr>
-      </w:pPr>
-      <w:r>
-        <w:rPr>
-          <w:color w:val="000000"/>
-        </w:rPr>
-        <w:t>Results</w:t>
-      </w:r>
-    </w:p>
-    <w:p>
-      <w:pPr>
-        <w:rPr>
-          <w:color w:val="000000"/>
-        </w:rPr>
-      </w:pPr>
-      <w:r>
-        <w:rPr>
-          <w:color w:val="000000"/>
-        </w:rPr>
-        <w:t>Overall there were 71370 records for crimes that were considered. These records were limited to either simple assault arrests, or theft arrests and the date range for the data extended between January 1, 2011 and January 1, 2016.</w:t>
-      </w:r>
-    </w:p>
-    <w:p>
-      <w:pPr>
-        <w:rPr>
-          <w:color w:val="000000"/>
-        </w:rPr>
-      </w:pPr>
-      <w:r>
-        <w:rPr>
-          <w:color w:val="000000"/>
-        </w:rPr>
-        <w:t xml:space="preserve"> </w:t>
-      </w:r>
-      <w:r>
-        <w:rPr>
-          <w:color w:val="000000"/>
-        </w:rPr>
-        <w:t xml:space="preserve">The police district data set was much smaller, with only 7 records, but this will be addressed in the future work section. Relevant fields in the dataset include </w:t>
-      </w:r>
-      <w:r>
-        <w:rPr>
-          <w:color w:val="000000"/>
-        </w:rPr>
-        <w:t xml:space="preserve">the </w:t>
-      </w:r>
-      <w:r>
-        <w:rPr>
-          <w:color w:val="000000"/>
-        </w:rPr>
-        <w:t>population</w:t>
-      </w:r>
-      <w:r>
-        <w:rPr>
-          <w:color w:val="000000"/>
-        </w:rPr>
-        <w:t xml:space="preserve"> of the district</w:t>
-      </w:r>
-      <w:r>
-        <w:rPr>
-          <w:color w:val="000000"/>
-        </w:rPr>
-        <w:t>,</w:t>
-      </w:r>
-      <w:r>
-        <w:rPr>
-          <w:color w:val="000000"/>
-        </w:rPr>
-        <w:t xml:space="preserve"> the</w:t>
-      </w:r>
-      <w:r>
-        <w:rPr>
-          <w:color w:val="000000"/>
-        </w:rPr>
-        <w:t xml:space="preserve"> area, the distribution of the population ad different ages, the numbers of men and women, the total number of families, the total number of liquor licenses, faith organizations, and parks</w:t>
-      </w:r>
-      <w:r>
-        <w:rPr>
-          <w:color w:val="000000"/>
-        </w:rPr>
-        <w:t xml:space="preserve">. </w:t>
-      </w:r>
-    </w:p>
-    <w:p>
-      <w:pPr>
-        <w:rPr>
-          <w:color w:val="000000"/>
-        </w:rPr>
-      </w:pPr>
-      <w:r>
-        <w:rPr>
-          <w:color w:val="000000"/>
-        </w:rPr>
-        <w:t xml:space="preserve">To gain a preliminary understand of the data, the following scatter plots were created to investigate if any </w:t>
+        <w:rPr>
+          <w:color w:val="000000"/>
+        </w:rPr>
+        <w:t xml:space="preserve"> to investigate if any </w:t>
       </w:r>
       <w:r>
         <w:rPr>
@@ -1279,7 +1590,35 @@
         <w:rPr>
           <w:color w:val="000000"/>
         </w:rPr>
-        <w:t xml:space="preserve">The plots in Figure 1 seem to show that some of the fields appear to have a relationship with the crime count such as faith organizations and liquor licenses. However, a closer look reveals the opposite of what might be expected as Figure 1 shows that an increase in faith organization corresponds to an increase in crime count. This observation led to the realization that the data needed to be normalized by population and </w:t>
+        <w:t xml:space="preserve">The plots in Figure 1 seem to show that some of the fields appear to have a relationship with the crime count such as faith organizations and liquor licenses. However, a closer look reveals the opposite of what </w:t>
+      </w:r>
+      <w:proofErr w:type="gramStart"/>
+      <w:r>
+        <w:rPr>
+          <w:color w:val="000000"/>
+        </w:rPr>
+        <w:t>might be expected</w:t>
+      </w:r>
+      <w:proofErr w:type="gramEnd"/>
+      <w:r>
+        <w:rPr>
+          <w:color w:val="000000"/>
+        </w:rPr>
+        <w:t xml:space="preserve"> as Figure 1 shows that an increase in faith organization corresponds to an increase in crime count. This observation led to the realization that the data needed to </w:t>
+      </w:r>
+      <w:proofErr w:type="gramStart"/>
+      <w:r>
+        <w:rPr>
+          <w:color w:val="000000"/>
+        </w:rPr>
+        <w:t>be normalized</w:t>
+      </w:r>
+      <w:proofErr w:type="gramEnd"/>
+      <w:r>
+        <w:rPr>
+          <w:color w:val="000000"/>
+        </w:rPr>
+        <w:t xml:space="preserve"> by population and </w:t>
       </w:r>
       <w:r>
         <w:rPr>
@@ -1410,7 +1749,21 @@
         <w:rPr>
           <w:color w:val="000000"/>
         </w:rPr>
-        <w:t>The map clearly shows that some districts, such as District Four, are much larger than others, such as District One.</w:t>
+        <w:t xml:space="preserve">The map clearly shows that some districts, such as District </w:t>
+      </w:r>
+      <w:proofErr w:type="gramStart"/>
+      <w:r>
+        <w:rPr>
+          <w:color w:val="000000"/>
+        </w:rPr>
+        <w:t>Four</w:t>
+      </w:r>
+      <w:proofErr w:type="gramEnd"/>
+      <w:r>
+        <w:rPr>
+          <w:color w:val="000000"/>
+        </w:rPr>
+        <w:t>, are much larger than others, such as District One.</w:t>
       </w:r>
     </w:p>
     <w:p>
@@ -1527,7 +1880,21 @@
         <w:rPr>
           <w:color w:val="000000"/>
         </w:rPr>
-        <w:t>Figure 3 reiterates the variety in both area and population of the districts. It also points towards the conclusion that is obvious to most city-dwellers that some parts of the city are more densely populated than others.</w:t>
+        <w:t xml:space="preserve">Figure 3 reiterates the variety in both area and population of the districts. It also points towards the conclusion that is obvious to most city-dwellers that some parts of the city </w:t>
+      </w:r>
+      <w:proofErr w:type="gramStart"/>
+      <w:r>
+        <w:rPr>
+          <w:color w:val="000000"/>
+        </w:rPr>
+        <w:t>are more densely populated</w:t>
+      </w:r>
+      <w:proofErr w:type="gramEnd"/>
+      <w:r>
+        <w:rPr>
+          <w:color w:val="000000"/>
+        </w:rPr>
+        <w:t xml:space="preserve"> than others.</w:t>
       </w:r>
     </w:p>
     <w:p>
@@ -1541,11 +1908,19 @@
           <w:color w:val="000000"/>
         </w:rPr>
       </w:pPr>
-      <w:r>
-        <w:rPr>
-          <w:color w:val="000000"/>
-        </w:rPr>
-        <w:t xml:space="preserve">As a result of these observations, many new fields were calculated. Population, liquor licenses, faith organizations, and parks were </w:t>
+      <w:proofErr w:type="gramStart"/>
+      <w:r>
+        <w:rPr>
+          <w:color w:val="000000"/>
+        </w:rPr>
+        <w:t>As a result</w:t>
+      </w:r>
+      <w:proofErr w:type="gramEnd"/>
+      <w:r>
+        <w:rPr>
+          <w:color w:val="000000"/>
+        </w:rPr>
+        <w:t xml:space="preserve"> of these observations, many new fields were calculated. Population, liquor licenses, faith organizations, and parks were </w:t>
       </w:r>
       <w:r>
         <w:rPr>
@@ -1557,20 +1932,48 @@
         <w:rPr>
           <w:color w:val="000000"/>
         </w:rPr>
-        <w:t xml:space="preserve"> by the area of the district, and the demographic breakdowns were divided by the total popul</w:t>
-      </w:r>
-      <w:r>
-        <w:rPr>
-          <w:color w:val="000000"/>
-        </w:rPr>
-        <w:t xml:space="preserve">ation. Additionally, instead of comparing the fields to the total number of crimes that </w:t>
+        <w:t xml:space="preserve"> by the area of the district, and the </w:t>
+      </w:r>
+      <w:proofErr w:type="gramStart"/>
+      <w:r>
+        <w:rPr>
+          <w:color w:val="000000"/>
+        </w:rPr>
+        <w:t>demographic breakdowns were divided by the total popul</w:t>
+      </w:r>
+      <w:r>
+        <w:rPr>
+          <w:color w:val="000000"/>
+        </w:rPr>
+        <w:t>ation</w:t>
+      </w:r>
+      <w:proofErr w:type="gramEnd"/>
+      <w:r>
+        <w:rPr>
+          <w:color w:val="000000"/>
+        </w:rPr>
+        <w:t xml:space="preserve">. Additionally, instead of comparing the fields to the total number of crimes that </w:t>
       </w:r>
       <w:r>
         <w:rPr>
           <w:color w:val="000000"/>
         </w:rPr>
         <w:lastRenderedPageBreak/>
-        <w:t>had occurred in that district, the fields were compared against the crime count divided by the area (Crime density).</w:t>
+        <w:t xml:space="preserve">had occurred in that district, the fields </w:t>
+      </w:r>
+      <w:proofErr w:type="gramStart"/>
+      <w:r>
+        <w:rPr>
+          <w:color w:val="000000"/>
+        </w:rPr>
+        <w:t>were compared</w:t>
+      </w:r>
+      <w:proofErr w:type="gramEnd"/>
+      <w:r>
+        <w:rPr>
+          <w:color w:val="000000"/>
+        </w:rPr>
+        <w:t xml:space="preserve"> against the crime count divided by the area (Crime density).</w:t>
       </w:r>
     </w:p>
     <w:p>
@@ -1792,14 +2195,14 @@
                         </a:ln>
                         <a:extLst>
                           <a:ext uri="{909E8E84-426E-40dd-AFC4-6F175D3DCCD1}">
-                            <a14:hiddenFill xmlns="" xmlns:mo="http://schemas.microsoft.com/office/mac/office/2008/main" xmlns:mv="urn:schemas-microsoft-com:mac:vml" xmlns:o="urn:schemas-microsoft-com:office:office" xmlns:v="urn:schemas-microsoft-com:vml" xmlns:w10="urn:schemas-microsoft-com:office:word" xmlns:w="http://schemas.openxmlformats.org/wordprocessingml/2006/main" xmlns:a14="http://schemas.microsoft.com/office/drawing/2010/main">
+                            <a14:hiddenFill xmlns:cx2="http://schemas.microsoft.com/office/drawing/2015/10/21/chartex" xmlns:cx3="http://schemas.microsoft.com/office/drawing/2016/5/9/chartex" xmlns:cx4="http://schemas.microsoft.com/office/drawing/2016/5/10/chartex" xmlns:cx5="http://schemas.microsoft.com/office/drawing/2016/5/11/chartex" xmlns:cx6="http://schemas.microsoft.com/office/drawing/2016/5/12/chartex" xmlns:cx7="http://schemas.microsoft.com/office/drawing/2016/5/13/chartex" xmlns:cx8="http://schemas.microsoft.com/office/drawing/2016/5/14/chartex" xmlns:aink="http://schemas.microsoft.com/office/drawing/2016/ink" xmlns:am3d="http://schemas.microsoft.com/office/drawing/2017/model3d" xmlns:w16cid="http://schemas.microsoft.com/office/word/2016/wordml/cid" xmlns="" xmlns:mo="http://schemas.microsoft.com/office/mac/office/2008/main" xmlns:mv="urn:schemas-microsoft-com:mac:vml" xmlns:o="urn:schemas-microsoft-com:office:office" xmlns:v="urn:schemas-microsoft-com:vml" xmlns:w10="urn:schemas-microsoft-com:office:word" xmlns:w="http://schemas.openxmlformats.org/wordprocessingml/2006/main" xmlns:a14="http://schemas.microsoft.com/office/drawing/2010/main">
                               <a:solidFill>
                                 <a:srgbClr val="F8F8F8"/>
                               </a:solidFill>
                             </a14:hiddenFill>
                           </a:ext>
                           <a:ext uri="{91240B29-F687-4f45-9708-019B960494DF}">
-                            <a14:hiddenLine xmlns="" xmlns:mo="http://schemas.microsoft.com/office/mac/office/2008/main" xmlns:mv="urn:schemas-microsoft-com:mac:vml" xmlns:o="urn:schemas-microsoft-com:office:office" xmlns:v="urn:schemas-microsoft-com:vml" xmlns:w10="urn:schemas-microsoft-com:office:word" xmlns:w="http://schemas.openxmlformats.org/wordprocessingml/2006/main" xmlns:a14="http://schemas.microsoft.com/office/drawing/2010/main" w="9525">
+                            <a14:hiddenLine xmlns:cx2="http://schemas.microsoft.com/office/drawing/2015/10/21/chartex" xmlns:cx3="http://schemas.microsoft.com/office/drawing/2016/5/9/chartex" xmlns:cx4="http://schemas.microsoft.com/office/drawing/2016/5/10/chartex" xmlns:cx5="http://schemas.microsoft.com/office/drawing/2016/5/11/chartex" xmlns:cx6="http://schemas.microsoft.com/office/drawing/2016/5/12/chartex" xmlns:cx7="http://schemas.microsoft.com/office/drawing/2016/5/13/chartex" xmlns:cx8="http://schemas.microsoft.com/office/drawing/2016/5/14/chartex" xmlns:aink="http://schemas.microsoft.com/office/drawing/2016/ink" xmlns:am3d="http://schemas.microsoft.com/office/drawing/2017/model3d" xmlns:w16cid="http://schemas.microsoft.com/office/word/2016/wordml/cid" xmlns="" xmlns:mo="http://schemas.microsoft.com/office/mac/office/2008/main" xmlns:mv="urn:schemas-microsoft-com:mac:vml" xmlns:o="urn:schemas-microsoft-com:office:office" xmlns:v="urn:schemas-microsoft-com:vml" xmlns:w10="urn:schemas-microsoft-com:office:word" xmlns:w="http://schemas.openxmlformats.org/wordprocessingml/2006/main" xmlns:a14="http://schemas.microsoft.com/office/drawing/2010/main" w="9525">
                               <a:solidFill>
                                 <a:srgbClr val="808080"/>
                               </a:solidFill>
@@ -1949,15 +2352,54 @@
     </w:p>
     <w:p>
       <w:r>
-        <w:t xml:space="preserve">The main area for future work is developing more records than the 7 police districts. Another way of partitioning the city is into Aldermanic districts. These are 15 districts of roughly the same population </w:t>
-      </w:r>
-      <w:r>
-        <w:t>for which nearly the same data exists, that does for the police districts.</w:t>
-      </w:r>
-    </w:p>
-    <w:p>
-      <w:r>
-        <w:t xml:space="preserve">The primary challenge with including aldermanic districts is that the crime data set does not include the aldermanic district directly. To determine the aldermanic district of a crime, the address string has to be compared to the master property list that contains information on all the properties in Milwaukee (also available from City of Milwaukee website). Understandably, this is a very large file, and this would be an expensive operation even if all the strings were perfect matches. Based on initial exploration, approximately half of crime addresses could be matched exactly to an address in the master property list. The other addresses are currently in the process of being matches using python’s </w:t>
+        <w:t xml:space="preserve">The main area for future work is developing more records than the </w:t>
+      </w:r>
+      <w:proofErr w:type="gramStart"/>
+      <w:r>
+        <w:t>7</w:t>
+      </w:r>
+      <w:proofErr w:type="gramEnd"/>
+      <w:r>
+        <w:t xml:space="preserve"> police districts. Another way of partitioning the city is into Aldermanic districts. </w:t>
+      </w:r>
+      <w:r>
+        <w:t xml:space="preserve">These </w:t>
+      </w:r>
+      <w:r>
+        <w:t xml:space="preserve">15 districts </w:t>
+      </w:r>
+      <w:r>
+        <w:t xml:space="preserve">are nearly equivalent in population we have nearly identical information on them as the police districts. Availability of additional per district variables to improve (or have no correlation with) crime prediction will judge the </w:t>
+      </w:r>
+      <w:r>
+        <w:t xml:space="preserve">impact </w:t>
+      </w:r>
+      <w:r>
+        <w:t>of Aldermanic districts</w:t>
+      </w:r>
+      <w:r>
+        <w:t>.</w:t>
+      </w:r>
+    </w:p>
+    <w:p>
+      <w:r>
+        <w:t xml:space="preserve">The primary challenge with including aldermanic districts is that the crime data set does not include the aldermanic district directly. To determine the aldermanic district of a crime, the address string has to </w:t>
+      </w:r>
+      <w:proofErr w:type="gramStart"/>
+      <w:r>
+        <w:t>be compared</w:t>
+      </w:r>
+      <w:proofErr w:type="gramEnd"/>
+      <w:r>
+        <w:t xml:space="preserve"> to the master property list that contains information on all the properties in Milwaukee (also available from City of Milwaukee website). Understandably, this is a very large file, and this would be an expensive operation even if all the strings were perfect matches. Based on initial exploration, approximately half of crime addresses </w:t>
+      </w:r>
+      <w:proofErr w:type="gramStart"/>
+      <w:r>
+        <w:t>could be matched</w:t>
+      </w:r>
+      <w:proofErr w:type="gramEnd"/>
+      <w:r>
+        <w:t xml:space="preserve"> exactly to an address in the master property list. The other addresses are currently in the process of being matches using python’s </w:t>
       </w:r>
       <w:proofErr w:type="spellStart"/>
       <w:r>
@@ -1965,7 +2407,28 @@
       </w:r>
       <w:proofErr w:type="spellEnd"/>
       <w:r>
-        <w:t xml:space="preserve"> fuzzy matching library. This allows for the addresses that are the most similar to the address in question to be returned. A simple mode of the aldermanic districts of these similar addresses is used for the original address.</w:t>
+        <w:t xml:space="preserve"> fuzzy matching library. This allows for the addresses that are the most similar to the address in question to </w:t>
+      </w:r>
+      <w:proofErr w:type="gramStart"/>
+      <w:r>
+        <w:t>be returned</w:t>
+      </w:r>
+      <w:proofErr w:type="gramEnd"/>
+      <w:r>
+        <w:t xml:space="preserve">. A </w:t>
+      </w:r>
+      <w:bookmarkStart w:id="0" w:name="_GoBack"/>
+      <w:bookmarkEnd w:id="0"/>
+      <w:r>
+        <w:t xml:space="preserve">simple mode of the aldermanic districts of these similar addresses </w:t>
+      </w:r>
+      <w:proofErr w:type="gramStart"/>
+      <w:r>
+        <w:t>is used</w:t>
+      </w:r>
+      <w:proofErr w:type="gramEnd"/>
+      <w:r>
+        <w:t xml:space="preserve"> for the original address.</w:t>
       </w:r>
     </w:p>
     <w:p>
@@ -1973,16 +2436,35 @@
         <w:t xml:space="preserve">Beyond letting the aldermanic district calculation finish running, more work also has to be done regarding creating a model that related the field discussed earlier to the crime densities. </w:t>
       </w:r>
       <w:r>
-        <w:t xml:space="preserve">It would also be interesting to break down the crime counts/densities to subset my month, time or year, to see if the models that work best overall, work best on these subsets as well and vice versa. </w:t>
-      </w:r>
-    </w:p>
-    <w:p>
+        <w:t xml:space="preserve">It would also be interesting to break down the crime counts/densities to subset my month, time or year, to see if the models that work </w:t>
+      </w:r>
       <w:r>
         <w:lastRenderedPageBreak/>
-        <w:t xml:space="preserve">Finally, an interactive d3 application must be developed. </w:t>
-      </w:r>
-      <w:r>
-        <w:t>This application will show which variables best predict crime by allowing the viewer to actively change which variables are considered and their relative weight.</w:t>
+        <w:t xml:space="preserve">best overall, work best on these subsets as well and vice versa. </w:t>
+      </w:r>
+    </w:p>
+    <w:p>
+      <w:r>
+        <w:t xml:space="preserve">Finally, an interactive d3 application </w:t>
+      </w:r>
+      <w:proofErr w:type="gramStart"/>
+      <w:r>
+        <w:t>must be developed</w:t>
+      </w:r>
+      <w:proofErr w:type="gramEnd"/>
+      <w:r>
+        <w:t xml:space="preserve">. </w:t>
+      </w:r>
+      <w:r>
+        <w:t xml:space="preserve">This application will show which variables best predict crime by allowing the viewer </w:t>
+      </w:r>
+      <w:proofErr w:type="gramStart"/>
+      <w:r>
+        <w:t>to actively change</w:t>
+      </w:r>
+      <w:proofErr w:type="gramEnd"/>
+      <w:r>
+        <w:t xml:space="preserve"> which variables are considered and their relative weight.</w:t>
       </w:r>
     </w:p>
     <w:p>
@@ -2003,7 +2485,21 @@
         <w:rPr>
           <w:color w:val="000000"/>
         </w:rPr>
-        <w:t xml:space="preserve">Special thanks to Dr. Guha for allowing us to branch from the Marquette Computational Social Science’s project. </w:t>
+        <w:t xml:space="preserve">Special thanks to Dr. </w:t>
+      </w:r>
+      <w:proofErr w:type="spellStart"/>
+      <w:r>
+        <w:rPr>
+          <w:color w:val="000000"/>
+        </w:rPr>
+        <w:t>Guha</w:t>
+      </w:r>
+      <w:proofErr w:type="spellEnd"/>
+      <w:r>
+        <w:rPr>
+          <w:color w:val="000000"/>
+        </w:rPr>
+        <w:t xml:space="preserve"> for allowing us to branch from the Marquette Computational Social Science’s project. </w:t>
       </w:r>
       <w:r>
         <w:rPr>
@@ -2284,7 +2780,6 @@
         <w:t> (</w:t>
       </w:r>
       <w:proofErr w:type="spellStart"/>
-      <w:proofErr w:type="gramStart"/>
       <w:r>
         <w:rPr>
           <w:rFonts w:cs="Tahoma"/>
@@ -2295,7 +2790,6 @@
         <w:t>dg.o</w:t>
       </w:r>
       <w:proofErr w:type="spellEnd"/>
-      <w:proofErr w:type="gramEnd"/>
       <w:r>
         <w:rPr>
           <w:rFonts w:cs="Tahoma"/>
@@ -2450,7 +2944,14 @@
           <w:color w:val="333333"/>
           <w:shd w:val="clear" w:color="auto" w:fill="FFFFFF"/>
         </w:rPr>
-        <w:t>. 2006. General deterrent effects of police patrol in crime “hot spots”: A randomized, controlled trial. (August 2006). Retrieved March 29, 2018 from https://www.tandfonline.com/doi/citedby/10.1080/07418829500096221?scroll=top&amp;needAccess=true</w:t>
+        <w:t xml:space="preserve">. 2006. General deterrent effects of police patrol in crime “hot spots”: A randomized, controlled trial. (August </w:t>
+      </w:r>
+      <w:r>
+        <w:rPr>
+          <w:color w:val="333333"/>
+          <w:shd w:val="clear" w:color="auto" w:fill="FFFFFF"/>
+        </w:rPr>
+        <w:t>2006). Retrieved March 29, 2018 from https://www.tandfonline.com/doi/citedby/10.1080/07418829500096221?scroll=top&amp;needAccess=true</w:t>
       </w:r>
     </w:p>
     <w:p>
@@ -2494,7 +2995,6 @@
         <w:ind w:left="360"/>
       </w:pPr>
       <w:proofErr w:type="spellStart"/>
-      <w:proofErr w:type="gramStart"/>
       <w:r>
         <w:rPr>
           <w:color w:val="333333"/>
@@ -2502,7 +3002,6 @@
         <w:t>B.Grant</w:t>
       </w:r>
       <w:proofErr w:type="spellEnd"/>
-      <w:proofErr w:type="gramEnd"/>
       <w:r>
         <w:rPr>
           <w:color w:val="333333"/>
@@ -2522,7 +3021,23 @@
           <w:color w:val="333333"/>
           <w:shd w:val="clear" w:color="auto" w:fill="FFFFFF"/>
         </w:rPr>
-        <w:t xml:space="preserve">. 2003. Does the Presence of Casinos Increase Crime? An Examination of Casino and Control Communities. (April 2003). Retrieved March 28, 2018 from </w:t>
+        <w:t xml:space="preserve">. </w:t>
+      </w:r>
+      <w:proofErr w:type="gramStart"/>
+      <w:r>
+        <w:rPr>
+          <w:color w:val="333333"/>
+          <w:shd w:val="clear" w:color="auto" w:fill="FFFFFF"/>
+        </w:rPr>
+        <w:t>2003. Does the Presence of Casinos Increase Crime?</w:t>
+      </w:r>
+      <w:proofErr w:type="gramEnd"/>
+      <w:r>
+        <w:rPr>
+          <w:color w:val="333333"/>
+          <w:shd w:val="clear" w:color="auto" w:fill="FFFFFF"/>
+        </w:rPr>
+        <w:t xml:space="preserve"> An Examination of Casino and Control Communities. (April 2003). Retrieved March 28, 2018 from </w:t>
       </w:r>
       <w:hyperlink r:id="rId23" w:history="1">
         <w:r>
@@ -2744,7 +3259,21 @@
         <w:rPr>
           <w:color w:val="333333"/>
         </w:rPr>
-        <w:t>Lance Lochner and Enrico Moretti</w:t>
+        <w:t xml:space="preserve">Lance </w:t>
+      </w:r>
+      <w:proofErr w:type="spellStart"/>
+      <w:r>
+        <w:rPr>
+          <w:color w:val="333333"/>
+        </w:rPr>
+        <w:t>Lochner</w:t>
+      </w:r>
+      <w:proofErr w:type="spellEnd"/>
+      <w:r>
+        <w:rPr>
+          <w:color w:val="333333"/>
+        </w:rPr>
+        <w:t xml:space="preserve"> and Enrico Moretti</w:t>
       </w:r>
       <w:r>
         <w:rPr>
@@ -2796,7 +3325,7 @@
 </file>
 
 <file path=word/endnotes.xml><?xml version="1.0" encoding="utf-8"?>
-<w:endnotes xmlns:wpc="http://schemas.microsoft.com/office/word/2010/wordprocessingCanvas" xmlns:cx="http://schemas.microsoft.com/office/drawing/2014/chartex" xmlns:cx1="http://schemas.microsoft.com/office/drawing/2015/9/8/chartex" xmlns:cx2="http://schemas.microsoft.com/office/drawing/2015/10/21/chartex" xmlns:cx3="http://schemas.microsoft.com/office/drawing/2016/5/9/chartex" xmlns:cx4="http://schemas.microsoft.com/office/drawing/2016/5/10/chartex" xmlns:cx5="http://schemas.microsoft.com/office/drawing/2016/5/11/chartex" xmlns:cx6="http://schemas.microsoft.com/office/drawing/2016/5/12/chartex" xmlns:cx7="http://schemas.microsoft.com/office/drawing/2016/5/13/chartex" xmlns:cx8="http://schemas.microsoft.com/office/drawing/2016/5/14/chartex" xmlns:mc="http://schemas.openxmlformats.org/markup-compatibility/2006" xmlns:aink="http://schemas.microsoft.com/office/drawing/2016/ink" xmlns:am3d="http://schemas.microsoft.com/office/drawing/2017/model3d" xmlns:o="urn:schemas-microsoft-com:office:office" xmlns:r="http://schemas.openxmlformats.org/officeDocument/2006/relationships" xmlns:m="http://schemas.openxmlformats.org/officeDocument/2006/math" xmlns:v="urn:schemas-microsoft-com:vml" xmlns:wp14="http://schemas.microsoft.com/office/word/2010/wordprocessingDrawing" xmlns:wp="http://schemas.openxmlformats.org/drawingml/2006/wordprocessingDrawing" xmlns:w10="urn:schemas-microsoft-com:office:word" xmlns:w="http://schemas.openxmlformats.org/wordprocessingml/2006/main" xmlns:w14="http://schemas.microsoft.com/office/word/2010/wordml" xmlns:w15="http://schemas.microsoft.com/office/word/2012/wordml" xmlns:w16cid="http://schemas.microsoft.com/office/word/2016/wordml/cid" xmlns:w16se="http://schemas.microsoft.com/office/word/2015/wordml/symex" xmlns:wpg="http://schemas.microsoft.com/office/word/2010/wordprocessingGroup" xmlns:wpi="http://schemas.microsoft.com/office/word/2010/wordprocessingInk" xmlns:wne="http://schemas.microsoft.com/office/word/2006/wordml" xmlns:wps="http://schemas.microsoft.com/office/word/2010/wordprocessingShape" mc:Ignorable="w14 w15 w16se w16cid wp14">
+<w:endnotes xmlns:wpc="http://schemas.microsoft.com/office/word/2010/wordprocessingCanvas" xmlns:cx="http://schemas.microsoft.com/office/drawing/2014/chartex" xmlns:cx1="http://schemas.microsoft.com/office/drawing/2015/9/8/chartex" xmlns:mc="http://schemas.openxmlformats.org/markup-compatibility/2006" xmlns:o="urn:schemas-microsoft-com:office:office" xmlns:r="http://schemas.openxmlformats.org/officeDocument/2006/relationships" xmlns:m="http://schemas.openxmlformats.org/officeDocument/2006/math" xmlns:v="urn:schemas-microsoft-com:vml" xmlns:wp14="http://schemas.microsoft.com/office/word/2010/wordprocessingDrawing" xmlns:wp="http://schemas.openxmlformats.org/drawingml/2006/wordprocessingDrawing" xmlns:w10="urn:schemas-microsoft-com:office:word" xmlns:w="http://schemas.openxmlformats.org/wordprocessingml/2006/main" xmlns:w14="http://schemas.microsoft.com/office/word/2010/wordml" xmlns:w15="http://schemas.microsoft.com/office/word/2012/wordml" xmlns:w16se="http://schemas.microsoft.com/office/word/2015/wordml/symex" xmlns:wpg="http://schemas.microsoft.com/office/word/2010/wordprocessingGroup" xmlns:wpi="http://schemas.microsoft.com/office/word/2010/wordprocessingInk" xmlns:wne="http://schemas.microsoft.com/office/word/2006/wordml" xmlns:wps="http://schemas.microsoft.com/office/word/2010/wordprocessingShape" mc:Ignorable="w14 w15 w16se wp14">
   <w:endnote w:type="separator" w:id="-1">
     <w:p>
       <w:pPr>
@@ -2821,7 +3350,7 @@
 </file>
 
 <file path=word/footnotes.xml><?xml version="1.0" encoding="utf-8"?>
-<w:footnotes xmlns:wpc="http://schemas.microsoft.com/office/word/2010/wordprocessingCanvas" xmlns:cx="http://schemas.microsoft.com/office/drawing/2014/chartex" xmlns:cx1="http://schemas.microsoft.com/office/drawing/2015/9/8/chartex" xmlns:cx2="http://schemas.microsoft.com/office/drawing/2015/10/21/chartex" xmlns:cx3="http://schemas.microsoft.com/office/drawing/2016/5/9/chartex" xmlns:cx4="http://schemas.microsoft.com/office/drawing/2016/5/10/chartex" xmlns:cx5="http://schemas.microsoft.com/office/drawing/2016/5/11/chartex" xmlns:cx6="http://schemas.microsoft.com/office/drawing/2016/5/12/chartex" xmlns:cx7="http://schemas.microsoft.com/office/drawing/2016/5/13/chartex" xmlns:cx8="http://schemas.microsoft.com/office/drawing/2016/5/14/chartex" xmlns:mc="http://schemas.openxmlformats.org/markup-compatibility/2006" xmlns:aink="http://schemas.microsoft.com/office/drawing/2016/ink" xmlns:am3d="http://schemas.microsoft.com/office/drawing/2017/model3d" xmlns:o="urn:schemas-microsoft-com:office:office" xmlns:r="http://schemas.openxmlformats.org/officeDocument/2006/relationships" xmlns:m="http://schemas.openxmlformats.org/officeDocument/2006/math" xmlns:v="urn:schemas-microsoft-com:vml" xmlns:wp14="http://schemas.microsoft.com/office/word/2010/wordprocessingDrawing" xmlns:wp="http://schemas.openxmlformats.org/drawingml/2006/wordprocessingDrawing" xmlns:w10="urn:schemas-microsoft-com:office:word" xmlns:w="http://schemas.openxmlformats.org/wordprocessingml/2006/main" xmlns:w14="http://schemas.microsoft.com/office/word/2010/wordml" xmlns:w15="http://schemas.microsoft.com/office/word/2012/wordml" xmlns:w16cid="http://schemas.microsoft.com/office/word/2016/wordml/cid" xmlns:w16se="http://schemas.microsoft.com/office/word/2015/wordml/symex" xmlns:wpg="http://schemas.microsoft.com/office/word/2010/wordprocessingGroup" xmlns:wpi="http://schemas.microsoft.com/office/word/2010/wordprocessingInk" xmlns:wne="http://schemas.microsoft.com/office/word/2006/wordml" xmlns:wps="http://schemas.microsoft.com/office/word/2010/wordprocessingShape" mc:Ignorable="w14 w15 w16se w16cid wp14">
+<w:footnotes xmlns:wpc="http://schemas.microsoft.com/office/word/2010/wordprocessingCanvas" xmlns:cx="http://schemas.microsoft.com/office/drawing/2014/chartex" xmlns:cx1="http://schemas.microsoft.com/office/drawing/2015/9/8/chartex" xmlns:mc="http://schemas.openxmlformats.org/markup-compatibility/2006" xmlns:o="urn:schemas-microsoft-com:office:office" xmlns:r="http://schemas.openxmlformats.org/officeDocument/2006/relationships" xmlns:m="http://schemas.openxmlformats.org/officeDocument/2006/math" xmlns:v="urn:schemas-microsoft-com:vml" xmlns:wp14="http://schemas.microsoft.com/office/word/2010/wordprocessingDrawing" xmlns:wp="http://schemas.openxmlformats.org/drawingml/2006/wordprocessingDrawing" xmlns:w10="urn:schemas-microsoft-com:office:word" xmlns:w="http://schemas.openxmlformats.org/wordprocessingml/2006/main" xmlns:w14="http://schemas.microsoft.com/office/word/2010/wordml" xmlns:w15="http://schemas.microsoft.com/office/word/2012/wordml" xmlns:w16se="http://schemas.microsoft.com/office/word/2015/wordml/symex" xmlns:wpg="http://schemas.microsoft.com/office/word/2010/wordprocessingGroup" xmlns:wpi="http://schemas.microsoft.com/office/word/2010/wordprocessingInk" xmlns:wne="http://schemas.microsoft.com/office/word/2006/wordml" xmlns:wps="http://schemas.microsoft.com/office/word/2010/wordprocessingShape" mc:Ignorable="w14 w15 w16se wp14">
   <w:footnote w:type="separator" w:id="-1">
     <w:p>
       <w:pPr>
@@ -2846,7 +3375,7 @@
 </file>
 
 <file path=word/header1.xml><?xml version="1.0" encoding="utf-8"?>
-<w:hdr xmlns:wpc="http://schemas.microsoft.com/office/word/2010/wordprocessingCanvas" xmlns:cx="http://schemas.microsoft.com/office/drawing/2014/chartex" xmlns:cx1="http://schemas.microsoft.com/office/drawing/2015/9/8/chartex" xmlns:cx2="http://schemas.microsoft.com/office/drawing/2015/10/21/chartex" xmlns:cx3="http://schemas.microsoft.com/office/drawing/2016/5/9/chartex" xmlns:cx4="http://schemas.microsoft.com/office/drawing/2016/5/10/chartex" xmlns:cx5="http://schemas.microsoft.com/office/drawing/2016/5/11/chartex" xmlns:cx6="http://schemas.microsoft.com/office/drawing/2016/5/12/chartex" xmlns:cx7="http://schemas.microsoft.com/office/drawing/2016/5/13/chartex" xmlns:cx8="http://schemas.microsoft.com/office/drawing/2016/5/14/chartex" xmlns:mc="http://schemas.openxmlformats.org/markup-compatibility/2006" xmlns:aink="http://schemas.microsoft.com/office/drawing/2016/ink" xmlns:am3d="http://schemas.microsoft.com/office/drawing/2017/model3d" xmlns:o="urn:schemas-microsoft-com:office:office" xmlns:r="http://schemas.openxmlformats.org/officeDocument/2006/relationships" xmlns:m="http://schemas.openxmlformats.org/officeDocument/2006/math" xmlns:v="urn:schemas-microsoft-com:vml" xmlns:wp14="http://schemas.microsoft.com/office/word/2010/wordprocessingDrawing" xmlns:wp="http://schemas.openxmlformats.org/drawingml/2006/wordprocessingDrawing" xmlns:w10="urn:schemas-microsoft-com:office:word" xmlns:w="http://schemas.openxmlformats.org/wordprocessingml/2006/main" xmlns:w14="http://schemas.microsoft.com/office/word/2010/wordml" xmlns:w15="http://schemas.microsoft.com/office/word/2012/wordml" xmlns:w16cid="http://schemas.microsoft.com/office/word/2016/wordml/cid" xmlns:w16se="http://schemas.microsoft.com/office/word/2015/wordml/symex" xmlns:wpg="http://schemas.microsoft.com/office/word/2010/wordprocessingGroup" xmlns:wpi="http://schemas.microsoft.com/office/word/2010/wordprocessingInk" xmlns:wne="http://schemas.microsoft.com/office/word/2006/wordml" xmlns:wps="http://schemas.microsoft.com/office/word/2010/wordprocessingShape" mc:Ignorable="w14 w15 w16se w16cid wp14">
+<w:hdr xmlns:wpc="http://schemas.microsoft.com/office/word/2010/wordprocessingCanvas" xmlns:cx="http://schemas.microsoft.com/office/drawing/2014/chartex" xmlns:cx1="http://schemas.microsoft.com/office/drawing/2015/9/8/chartex" xmlns:mc="http://schemas.openxmlformats.org/markup-compatibility/2006" xmlns:o="urn:schemas-microsoft-com:office:office" xmlns:r="http://schemas.openxmlformats.org/officeDocument/2006/relationships" xmlns:m="http://schemas.openxmlformats.org/officeDocument/2006/math" xmlns:v="urn:schemas-microsoft-com:vml" xmlns:wp14="http://schemas.microsoft.com/office/word/2010/wordprocessingDrawing" xmlns:wp="http://schemas.openxmlformats.org/drawingml/2006/wordprocessingDrawing" xmlns:w10="urn:schemas-microsoft-com:office:word" xmlns:w="http://schemas.openxmlformats.org/wordprocessingml/2006/main" xmlns:w14="http://schemas.microsoft.com/office/word/2010/wordml" xmlns:w15="http://schemas.microsoft.com/office/word/2012/wordml" xmlns:w16se="http://schemas.microsoft.com/office/word/2015/wordml/symex" xmlns:wpg="http://schemas.microsoft.com/office/word/2010/wordprocessingGroup" xmlns:wpi="http://schemas.microsoft.com/office/word/2010/wordprocessingInk" xmlns:wne="http://schemas.microsoft.com/office/word/2006/wordml" xmlns:wps="http://schemas.microsoft.com/office/word/2010/wordprocessingShape" mc:Ignorable="w14 w15 w16se wp14">
   <w:p>
     <w:pPr>
       <w:tabs>
@@ -2861,7 +3390,7 @@
 </file>
 
 <file path=word/header2.xml><?xml version="1.0" encoding="utf-8"?>
-<w:hdr xmlns:wpc="http://schemas.microsoft.com/office/word/2010/wordprocessingCanvas" xmlns:cx="http://schemas.microsoft.com/office/drawing/2014/chartex" xmlns:cx1="http://schemas.microsoft.com/office/drawing/2015/9/8/chartex" xmlns:cx2="http://schemas.microsoft.com/office/drawing/2015/10/21/chartex" xmlns:cx3="http://schemas.microsoft.com/office/drawing/2016/5/9/chartex" xmlns:cx4="http://schemas.microsoft.com/office/drawing/2016/5/10/chartex" xmlns:cx5="http://schemas.microsoft.com/office/drawing/2016/5/11/chartex" xmlns:cx6="http://schemas.microsoft.com/office/drawing/2016/5/12/chartex" xmlns:cx7="http://schemas.microsoft.com/office/drawing/2016/5/13/chartex" xmlns:cx8="http://schemas.microsoft.com/office/drawing/2016/5/14/chartex" xmlns:mc="http://schemas.openxmlformats.org/markup-compatibility/2006" xmlns:aink="http://schemas.microsoft.com/office/drawing/2016/ink" xmlns:am3d="http://schemas.microsoft.com/office/drawing/2017/model3d" xmlns:o="urn:schemas-microsoft-com:office:office" xmlns:r="http://schemas.openxmlformats.org/officeDocument/2006/relationships" xmlns:m="http://schemas.openxmlformats.org/officeDocument/2006/math" xmlns:v="urn:schemas-microsoft-com:vml" xmlns:wp14="http://schemas.microsoft.com/office/word/2010/wordprocessingDrawing" xmlns:wp="http://schemas.openxmlformats.org/drawingml/2006/wordprocessingDrawing" xmlns:w10="urn:schemas-microsoft-com:office:word" xmlns:w="http://schemas.openxmlformats.org/wordprocessingml/2006/main" xmlns:w14="http://schemas.microsoft.com/office/word/2010/wordml" xmlns:w15="http://schemas.microsoft.com/office/word/2012/wordml" xmlns:w16cid="http://schemas.microsoft.com/office/word/2016/wordml/cid" xmlns:w16se="http://schemas.microsoft.com/office/word/2015/wordml/symex" xmlns:wpg="http://schemas.microsoft.com/office/word/2010/wordprocessingGroup" xmlns:wpi="http://schemas.microsoft.com/office/word/2010/wordprocessingInk" xmlns:wne="http://schemas.microsoft.com/office/word/2006/wordml" xmlns:wps="http://schemas.microsoft.com/office/word/2010/wordprocessingShape" mc:Ignorable="w14 w15 w16se w16cid wp14">
+<w:hdr xmlns:wpc="http://schemas.microsoft.com/office/word/2010/wordprocessingCanvas" xmlns:cx="http://schemas.microsoft.com/office/drawing/2014/chartex" xmlns:cx1="http://schemas.microsoft.com/office/drawing/2015/9/8/chartex" xmlns:mc="http://schemas.openxmlformats.org/markup-compatibility/2006" xmlns:o="urn:schemas-microsoft-com:office:office" xmlns:r="http://schemas.openxmlformats.org/officeDocument/2006/relationships" xmlns:m="http://schemas.openxmlformats.org/officeDocument/2006/math" xmlns:v="urn:schemas-microsoft-com:vml" xmlns:wp14="http://schemas.microsoft.com/office/word/2010/wordprocessingDrawing" xmlns:wp="http://schemas.openxmlformats.org/drawingml/2006/wordprocessingDrawing" xmlns:w10="urn:schemas-microsoft-com:office:word" xmlns:w="http://schemas.openxmlformats.org/wordprocessingml/2006/main" xmlns:w14="http://schemas.microsoft.com/office/word/2010/wordml" xmlns:w15="http://schemas.microsoft.com/office/word/2012/wordml" xmlns:w16se="http://schemas.microsoft.com/office/word/2015/wordml/symex" xmlns:wpg="http://schemas.microsoft.com/office/word/2010/wordprocessingGroup" xmlns:wpi="http://schemas.microsoft.com/office/word/2010/wordprocessingInk" xmlns:wne="http://schemas.microsoft.com/office/word/2006/wordml" xmlns:wps="http://schemas.microsoft.com/office/word/2010/wordprocessingShape" mc:Ignorable="w14 w15 w16se wp14">
   <w:p>
     <w:pPr>
       <w:pStyle w:val="Header"/>
@@ -2882,7 +3411,7 @@
 </file>
 
 <file path=word/header3.xml><?xml version="1.0" encoding="utf-8"?>
-<w:hdr xmlns:wpc="http://schemas.microsoft.com/office/word/2010/wordprocessingCanvas" xmlns:cx="http://schemas.microsoft.com/office/drawing/2014/chartex" xmlns:cx1="http://schemas.microsoft.com/office/drawing/2015/9/8/chartex" xmlns:cx2="http://schemas.microsoft.com/office/drawing/2015/10/21/chartex" xmlns:cx3="http://schemas.microsoft.com/office/drawing/2016/5/9/chartex" xmlns:cx4="http://schemas.microsoft.com/office/drawing/2016/5/10/chartex" xmlns:cx5="http://schemas.microsoft.com/office/drawing/2016/5/11/chartex" xmlns:cx6="http://schemas.microsoft.com/office/drawing/2016/5/12/chartex" xmlns:cx7="http://schemas.microsoft.com/office/drawing/2016/5/13/chartex" xmlns:cx8="http://schemas.microsoft.com/office/drawing/2016/5/14/chartex" xmlns:mc="http://schemas.openxmlformats.org/markup-compatibility/2006" xmlns:aink="http://schemas.microsoft.com/office/drawing/2016/ink" xmlns:am3d="http://schemas.microsoft.com/office/drawing/2017/model3d" xmlns:o="urn:schemas-microsoft-com:office:office" xmlns:r="http://schemas.openxmlformats.org/officeDocument/2006/relationships" xmlns:m="http://schemas.openxmlformats.org/officeDocument/2006/math" xmlns:v="urn:schemas-microsoft-com:vml" xmlns:wp14="http://schemas.microsoft.com/office/word/2010/wordprocessingDrawing" xmlns:wp="http://schemas.openxmlformats.org/drawingml/2006/wordprocessingDrawing" xmlns:w10="urn:schemas-microsoft-com:office:word" xmlns:w="http://schemas.openxmlformats.org/wordprocessingml/2006/main" xmlns:w14="http://schemas.microsoft.com/office/word/2010/wordml" xmlns:w15="http://schemas.microsoft.com/office/word/2012/wordml" xmlns:w16cid="http://schemas.microsoft.com/office/word/2016/wordml/cid" xmlns:w16se="http://schemas.microsoft.com/office/word/2015/wordml/symex" xmlns:wpg="http://schemas.microsoft.com/office/word/2010/wordprocessingGroup" xmlns:wpi="http://schemas.microsoft.com/office/word/2010/wordprocessingInk" xmlns:wne="http://schemas.microsoft.com/office/word/2006/wordml" xmlns:wps="http://schemas.microsoft.com/office/word/2010/wordprocessingShape" mc:Ignorable="w14 w15 w16se w16cid wp14">
+<w:hdr xmlns:wpc="http://schemas.microsoft.com/office/word/2010/wordprocessingCanvas" xmlns:cx="http://schemas.microsoft.com/office/drawing/2014/chartex" xmlns:cx1="http://schemas.microsoft.com/office/drawing/2015/9/8/chartex" xmlns:mc="http://schemas.openxmlformats.org/markup-compatibility/2006" xmlns:o="urn:schemas-microsoft-com:office:office" xmlns:r="http://schemas.openxmlformats.org/officeDocument/2006/relationships" xmlns:m="http://schemas.openxmlformats.org/officeDocument/2006/math" xmlns:v="urn:schemas-microsoft-com:vml" xmlns:wp14="http://schemas.microsoft.com/office/word/2010/wordprocessingDrawing" xmlns:wp="http://schemas.openxmlformats.org/drawingml/2006/wordprocessingDrawing" xmlns:w10="urn:schemas-microsoft-com:office:word" xmlns:w="http://schemas.openxmlformats.org/wordprocessingml/2006/main" xmlns:w14="http://schemas.microsoft.com/office/word/2010/wordml" xmlns:w15="http://schemas.microsoft.com/office/word/2012/wordml" xmlns:w16se="http://schemas.microsoft.com/office/word/2015/wordml/symex" xmlns:wpg="http://schemas.microsoft.com/office/word/2010/wordprocessingGroup" xmlns:wpi="http://schemas.microsoft.com/office/word/2010/wordprocessingInk" xmlns:wne="http://schemas.microsoft.com/office/word/2006/wordml" xmlns:wps="http://schemas.microsoft.com/office/word/2010/wordprocessingShape" mc:Ignorable="w14 w15 w16se wp14">
   <w:p>
     <w:pPr>
       <w:pStyle w:val="Header"/>
@@ -2897,7 +3426,7 @@
 </file>
 
 <file path=word/numbering.xml><?xml version="1.0" encoding="utf-8"?>
-<w:numbering xmlns:wpc="http://schemas.microsoft.com/office/word/2010/wordprocessingCanvas" xmlns:cx="http://schemas.microsoft.com/office/drawing/2014/chartex" xmlns:cx1="http://schemas.microsoft.com/office/drawing/2015/9/8/chartex" xmlns:cx2="http://schemas.microsoft.com/office/drawing/2015/10/21/chartex" xmlns:cx3="http://schemas.microsoft.com/office/drawing/2016/5/9/chartex" xmlns:cx4="http://schemas.microsoft.com/office/drawing/2016/5/10/chartex" xmlns:cx5="http://schemas.microsoft.com/office/drawing/2016/5/11/chartex" xmlns:cx6="http://schemas.microsoft.com/office/drawing/2016/5/12/chartex" xmlns:cx7="http://schemas.microsoft.com/office/drawing/2016/5/13/chartex" xmlns:cx8="http://schemas.microsoft.com/office/drawing/2016/5/14/chartex" xmlns:mc="http://schemas.openxmlformats.org/markup-compatibility/2006" xmlns:aink="http://schemas.microsoft.com/office/drawing/2016/ink" xmlns:am3d="http://schemas.microsoft.com/office/drawing/2017/model3d" xmlns:o="urn:schemas-microsoft-com:office:office" xmlns:r="http://schemas.openxmlformats.org/officeDocument/2006/relationships" xmlns:m="http://schemas.openxmlformats.org/officeDocument/2006/math" xmlns:v="urn:schemas-microsoft-com:vml" xmlns:wp14="http://schemas.microsoft.com/office/word/2010/wordprocessingDrawing" xmlns:wp="http://schemas.openxmlformats.org/drawingml/2006/wordprocessingDrawing" xmlns:w10="urn:schemas-microsoft-com:office:word" xmlns:w="http://schemas.openxmlformats.org/wordprocessingml/2006/main" xmlns:w14="http://schemas.microsoft.com/office/word/2010/wordml" xmlns:w15="http://schemas.microsoft.com/office/word/2012/wordml" xmlns:w16cid="http://schemas.microsoft.com/office/word/2016/wordml/cid" xmlns:w16se="http://schemas.microsoft.com/office/word/2015/wordml/symex" xmlns:wpg="http://schemas.microsoft.com/office/word/2010/wordprocessingGroup" xmlns:wpi="http://schemas.microsoft.com/office/word/2010/wordprocessingInk" xmlns:wne="http://schemas.microsoft.com/office/word/2006/wordml" xmlns:wps="http://schemas.microsoft.com/office/word/2010/wordprocessingShape" mc:Ignorable="w14 w15 w16se w16cid wp14">
+<w:numbering xmlns:wpc="http://schemas.microsoft.com/office/word/2010/wordprocessingCanvas" xmlns:cx="http://schemas.microsoft.com/office/drawing/2014/chartex" xmlns:cx1="http://schemas.microsoft.com/office/drawing/2015/9/8/chartex" xmlns:mc="http://schemas.openxmlformats.org/markup-compatibility/2006" xmlns:o="urn:schemas-microsoft-com:office:office" xmlns:r="http://schemas.openxmlformats.org/officeDocument/2006/relationships" xmlns:m="http://schemas.openxmlformats.org/officeDocument/2006/math" xmlns:v="urn:schemas-microsoft-com:vml" xmlns:wp14="http://schemas.microsoft.com/office/word/2010/wordprocessingDrawing" xmlns:wp="http://schemas.openxmlformats.org/drawingml/2006/wordprocessingDrawing" xmlns:w10="urn:schemas-microsoft-com:office:word" xmlns:w="http://schemas.openxmlformats.org/wordprocessingml/2006/main" xmlns:w14="http://schemas.microsoft.com/office/word/2010/wordml" xmlns:w15="http://schemas.microsoft.com/office/word/2012/wordml" xmlns:w16se="http://schemas.microsoft.com/office/word/2015/wordml/symex" xmlns:wpg="http://schemas.microsoft.com/office/word/2010/wordprocessingGroup" xmlns:wpi="http://schemas.microsoft.com/office/word/2010/wordprocessingInk" xmlns:wne="http://schemas.microsoft.com/office/word/2006/wordml" xmlns:wps="http://schemas.microsoft.com/office/word/2010/wordprocessingShape" mc:Ignorable="w14 w15 w16se wp14">
   <w:abstractNum w:abstractNumId="0" w15:restartNumberingAfterBreak="0">
     <w:nsid w:val="FFFFFF1D"/>
     <w:multiLevelType w:val="multilevel"/>
@@ -4320,7 +4849,7 @@
 </file>
 
 <file path=word/styles.xml><?xml version="1.0" encoding="utf-8"?>
-<w:styles xmlns:mc="http://schemas.openxmlformats.org/markup-compatibility/2006" xmlns:r="http://schemas.openxmlformats.org/officeDocument/2006/relationships" xmlns:w="http://schemas.openxmlformats.org/wordprocessingml/2006/main" xmlns:w14="http://schemas.microsoft.com/office/word/2010/wordml" xmlns:w15="http://schemas.microsoft.com/office/word/2012/wordml" xmlns:w16cid="http://schemas.microsoft.com/office/word/2016/wordml/cid" xmlns:w16se="http://schemas.microsoft.com/office/word/2015/wordml/symex" mc:Ignorable="w14 w15 w16se w16cid">
+<w:styles xmlns:mc="http://schemas.openxmlformats.org/markup-compatibility/2006" xmlns:r="http://schemas.openxmlformats.org/officeDocument/2006/relationships" xmlns:w="http://schemas.openxmlformats.org/wordprocessingml/2006/main" xmlns:w14="http://schemas.microsoft.com/office/word/2010/wordml" xmlns:w15="http://schemas.microsoft.com/office/word/2012/wordml" xmlns:w16se="http://schemas.microsoft.com/office/word/2015/wordml/symex" mc:Ignorable="w14 w15 w16se">
   <w:docDefaults>
     <w:rPrDefault>
       <w:rPr>
@@ -4330,7 +4859,7 @@
     </w:rPrDefault>
     <w:pPrDefault/>
   </w:docDefaults>
-  <w:latentStyles w:defLockedState="0" w:defUIPriority="99" w:defSemiHidden="0" w:defUnhideWhenUsed="0" w:defQFormat="0" w:count="375">
+  <w:latentStyles w:defLockedState="0" w:defUIPriority="99" w:defSemiHidden="0" w:defUnhideWhenUsed="0" w:defQFormat="0" w:count="371">
     <w:lsdException w:name="Normal" w:uiPriority="0" w:qFormat="1"/>
     <w:lsdException w:name="heading 1" w:uiPriority="0" w:qFormat="1"/>
     <w:lsdException w:name="heading 2" w:uiPriority="9" w:qFormat="1"/>
@@ -4693,10 +5222,6 @@
     <w:lsdException w:name="List Table 5 Dark Accent 6" w:uiPriority="50"/>
     <w:lsdException w:name="List Table 6 Colorful Accent 6" w:uiPriority="51"/>
     <w:lsdException w:name="List Table 7 Colorful Accent 6" w:uiPriority="52"/>
-    <w:lsdException w:name="Mention" w:semiHidden="1" w:unhideWhenUsed="1"/>
-    <w:lsdException w:name="Smart Hyperlink" w:semiHidden="1" w:unhideWhenUsed="1"/>
-    <w:lsdException w:name="Hashtag" w:semiHidden="1" w:unhideWhenUsed="1"/>
-    <w:lsdException w:name="Unresolved Mention" w:semiHidden="1" w:unhideWhenUsed="1"/>
   </w:latentStyles>
   <w:style w:type="paragraph" w:default="1" w:styleId="Normal">
     <w:name w:val="Normal"/>
@@ -5241,7 +5766,7 @@
       <w:jc w:val="center"/>
     </w:pPr>
   </w:style>
-  <w:style w:type="character" w:styleId="UnresolvedMention">
+  <w:style w:type="character" w:customStyle="1" w:styleId="UnresolvedMention">
     <w:name w:val="Unresolved Mention"/>
     <w:basedOn w:val="DefaultParagraphFont"/>
     <w:uiPriority w:val="99"/>
@@ -5625,7 +6150,7 @@
 </file>
 
 <file path=customXml/itemProps1.xml><?xml version="1.0" encoding="utf-8"?>
-<ds:datastoreItem xmlns:ds="http://schemas.openxmlformats.org/officeDocument/2006/customXml" ds:itemID="{7526D400-A8B8-4ABD-A2DA-9B30726EC881}">
+<ds:datastoreItem xmlns:ds="http://schemas.openxmlformats.org/officeDocument/2006/customXml" ds:itemID="{125AFD21-5061-47E6-B446-AA72B4A89710}">
   <ds:schemaRefs>
     <ds:schemaRef ds:uri="http://schemas.openxmlformats.org/officeDocument/2006/bibliography"/>
   </ds:schemaRefs>

</xml_diff>

<commit_message>
calculates least squares coefficients on aggregated districts
</commit_message>
<xml_diff>
--- a/papers/MKECrimeTurnIn.docx
+++ b/papers/MKECrimeTurnIn.docx
@@ -14,6 +14,8 @@
           <w:cols w:space="720"/>
         </w:sectPr>
       </w:pPr>
+      <w:bookmarkStart w:id="0" w:name="_GoBack"/>
+      <w:bookmarkEnd w:id="0"/>
       <w:r>
         <w:t>Investigating Factors that Affect Rates of Crime in Milwaukee</w:t>
       </w:r>
@@ -73,14 +75,14 @@
                         </a:ln>
                         <a:extLst>
                           <a:ext uri="{909E8E84-426E-40dd-AFC4-6F175D3DCCD1}">
-                            <a14:hiddenFill xmlns:cx2="http://schemas.microsoft.com/office/drawing/2015/10/21/chartex" xmlns:cx3="http://schemas.microsoft.com/office/drawing/2016/5/9/chartex" xmlns:cx4="http://schemas.microsoft.com/office/drawing/2016/5/10/chartex" xmlns:cx5="http://schemas.microsoft.com/office/drawing/2016/5/11/chartex" xmlns:cx6="http://schemas.microsoft.com/office/drawing/2016/5/12/chartex" xmlns:cx7="http://schemas.microsoft.com/office/drawing/2016/5/13/chartex" xmlns:cx8="http://schemas.microsoft.com/office/drawing/2016/5/14/chartex" xmlns:aink="http://schemas.microsoft.com/office/drawing/2016/ink" xmlns:am3d="http://schemas.microsoft.com/office/drawing/2017/model3d" xmlns:w16cid="http://schemas.microsoft.com/office/word/2016/wordml/cid" xmlns="" xmlns:mo="http://schemas.microsoft.com/office/mac/office/2008/main" xmlns:mv="urn:schemas-microsoft-com:mac:vml" xmlns:o="urn:schemas-microsoft-com:office:office" xmlns:v="urn:schemas-microsoft-com:vml" xmlns:w10="urn:schemas-microsoft-com:office:word" xmlns:w="http://schemas.openxmlformats.org/wordprocessingml/2006/main" xmlns:a14="http://schemas.microsoft.com/office/drawing/2010/main">
+                            <a14:hiddenFill xmlns:a14="http://schemas.microsoft.com/office/drawing/2010/main" xmlns:w="http://schemas.openxmlformats.org/wordprocessingml/2006/main" xmlns:w10="urn:schemas-microsoft-com:office:word" xmlns:v="urn:schemas-microsoft-com:vml" xmlns:o="urn:schemas-microsoft-com:office:office" xmlns:mv="urn:schemas-microsoft-com:mac:vml" xmlns:mo="http://schemas.microsoft.com/office/mac/office/2008/main" xmlns="" xmlns:w16cid="http://schemas.microsoft.com/office/word/2016/wordml/cid" xmlns:am3d="http://schemas.microsoft.com/office/drawing/2017/model3d" xmlns:aink="http://schemas.microsoft.com/office/drawing/2016/ink" xmlns:cx8="http://schemas.microsoft.com/office/drawing/2016/5/14/chartex" xmlns:cx7="http://schemas.microsoft.com/office/drawing/2016/5/13/chartex" xmlns:cx6="http://schemas.microsoft.com/office/drawing/2016/5/12/chartex" xmlns:cx5="http://schemas.microsoft.com/office/drawing/2016/5/11/chartex" xmlns:cx4="http://schemas.microsoft.com/office/drawing/2016/5/10/chartex" xmlns:cx3="http://schemas.microsoft.com/office/drawing/2016/5/9/chartex" xmlns:cx2="http://schemas.microsoft.com/office/drawing/2015/10/21/chartex">
                               <a:solidFill>
                                 <a:srgbClr val="FFFFFF"/>
                               </a:solidFill>
                             </a14:hiddenFill>
                           </a:ext>
                           <a:ext uri="{91240B29-F687-4f45-9708-019B960494DF}">
-                            <a14:hiddenLine xmlns:cx2="http://schemas.microsoft.com/office/drawing/2015/10/21/chartex" xmlns:cx3="http://schemas.microsoft.com/office/drawing/2016/5/9/chartex" xmlns:cx4="http://schemas.microsoft.com/office/drawing/2016/5/10/chartex" xmlns:cx5="http://schemas.microsoft.com/office/drawing/2016/5/11/chartex" xmlns:cx6="http://schemas.microsoft.com/office/drawing/2016/5/12/chartex" xmlns:cx7="http://schemas.microsoft.com/office/drawing/2016/5/13/chartex" xmlns:cx8="http://schemas.microsoft.com/office/drawing/2016/5/14/chartex" xmlns:aink="http://schemas.microsoft.com/office/drawing/2016/ink" xmlns:am3d="http://schemas.microsoft.com/office/drawing/2017/model3d" xmlns:w16cid="http://schemas.microsoft.com/office/word/2016/wordml/cid" xmlns="" xmlns:mo="http://schemas.microsoft.com/office/mac/office/2008/main" xmlns:mv="urn:schemas-microsoft-com:mac:vml" xmlns:o="urn:schemas-microsoft-com:office:office" xmlns:v="urn:schemas-microsoft-com:vml" xmlns:w10="urn:schemas-microsoft-com:office:word" xmlns:w="http://schemas.openxmlformats.org/wordprocessingml/2006/main" xmlns:a14="http://schemas.microsoft.com/office/drawing/2010/main" w="9525">
+                            <a14:hiddenLine xmlns:a14="http://schemas.microsoft.com/office/drawing/2010/main" xmlns:w="http://schemas.openxmlformats.org/wordprocessingml/2006/main" xmlns:w10="urn:schemas-microsoft-com:office:word" xmlns:v="urn:schemas-microsoft-com:vml" xmlns:o="urn:schemas-microsoft-com:office:office" xmlns:mv="urn:schemas-microsoft-com:mac:vml" xmlns:mo="http://schemas.microsoft.com/office/mac/office/2008/main" xmlns="" xmlns:w16cid="http://schemas.microsoft.com/office/word/2016/wordml/cid" xmlns:am3d="http://schemas.microsoft.com/office/drawing/2017/model3d" xmlns:aink="http://schemas.microsoft.com/office/drawing/2016/ink" xmlns:cx8="http://schemas.microsoft.com/office/drawing/2016/5/14/chartex" xmlns:cx7="http://schemas.microsoft.com/office/drawing/2016/5/13/chartex" xmlns:cx6="http://schemas.microsoft.com/office/drawing/2016/5/12/chartex" xmlns:cx5="http://schemas.microsoft.com/office/drawing/2016/5/11/chartex" xmlns:cx4="http://schemas.microsoft.com/office/drawing/2016/5/10/chartex" xmlns:cx3="http://schemas.microsoft.com/office/drawing/2016/5/9/chartex" xmlns:cx2="http://schemas.microsoft.com/office/drawing/2015/10/21/chartex" w="9525">
                               <a:solidFill>
                                 <a:srgbClr val="000000"/>
                               </a:solidFill>
@@ -1018,25 +1020,7 @@
           <w:spacing w:val="-4"/>
           <w:szCs w:val="17"/>
         </w:rPr>
-        <w:t xml:space="preserve">have a </w:t>
-      </w:r>
-      <w:proofErr w:type="gramStart"/>
-      <w:r>
-        <w:rPr>
-          <w:color w:val="000000"/>
-          <w:spacing w:val="-4"/>
-          <w:szCs w:val="17"/>
-        </w:rPr>
-        <w:t>negative</w:t>
-      </w:r>
-      <w:proofErr w:type="gramEnd"/>
-      <w:r>
-        <w:rPr>
-          <w:color w:val="000000"/>
-          <w:spacing w:val="-4"/>
-          <w:szCs w:val="17"/>
-        </w:rPr>
-        <w:t xml:space="preserve"> correlation with crime rate </w:t>
+        <w:t xml:space="preserve">have a negative correlation with crime rate </w:t>
       </w:r>
       <w:r>
         <w:rPr>
@@ -2195,14 +2179,14 @@
                         </a:ln>
                         <a:extLst>
                           <a:ext uri="{909E8E84-426E-40dd-AFC4-6F175D3DCCD1}">
-                            <a14:hiddenFill xmlns:cx2="http://schemas.microsoft.com/office/drawing/2015/10/21/chartex" xmlns:cx3="http://schemas.microsoft.com/office/drawing/2016/5/9/chartex" xmlns:cx4="http://schemas.microsoft.com/office/drawing/2016/5/10/chartex" xmlns:cx5="http://schemas.microsoft.com/office/drawing/2016/5/11/chartex" xmlns:cx6="http://schemas.microsoft.com/office/drawing/2016/5/12/chartex" xmlns:cx7="http://schemas.microsoft.com/office/drawing/2016/5/13/chartex" xmlns:cx8="http://schemas.microsoft.com/office/drawing/2016/5/14/chartex" xmlns:aink="http://schemas.microsoft.com/office/drawing/2016/ink" xmlns:am3d="http://schemas.microsoft.com/office/drawing/2017/model3d" xmlns:w16cid="http://schemas.microsoft.com/office/word/2016/wordml/cid" xmlns="" xmlns:mo="http://schemas.microsoft.com/office/mac/office/2008/main" xmlns:mv="urn:schemas-microsoft-com:mac:vml" xmlns:o="urn:schemas-microsoft-com:office:office" xmlns:v="urn:schemas-microsoft-com:vml" xmlns:w10="urn:schemas-microsoft-com:office:word" xmlns:w="http://schemas.openxmlformats.org/wordprocessingml/2006/main" xmlns:a14="http://schemas.microsoft.com/office/drawing/2010/main">
+                            <a14:hiddenFill xmlns:a14="http://schemas.microsoft.com/office/drawing/2010/main" xmlns:w="http://schemas.openxmlformats.org/wordprocessingml/2006/main" xmlns:w10="urn:schemas-microsoft-com:office:word" xmlns:v="urn:schemas-microsoft-com:vml" xmlns:o="urn:schemas-microsoft-com:office:office" xmlns:mv="urn:schemas-microsoft-com:mac:vml" xmlns:mo="http://schemas.microsoft.com/office/mac/office/2008/main" xmlns="" xmlns:w16cid="http://schemas.microsoft.com/office/word/2016/wordml/cid" xmlns:am3d="http://schemas.microsoft.com/office/drawing/2017/model3d" xmlns:aink="http://schemas.microsoft.com/office/drawing/2016/ink" xmlns:cx8="http://schemas.microsoft.com/office/drawing/2016/5/14/chartex" xmlns:cx7="http://schemas.microsoft.com/office/drawing/2016/5/13/chartex" xmlns:cx6="http://schemas.microsoft.com/office/drawing/2016/5/12/chartex" xmlns:cx5="http://schemas.microsoft.com/office/drawing/2016/5/11/chartex" xmlns:cx4="http://schemas.microsoft.com/office/drawing/2016/5/10/chartex" xmlns:cx3="http://schemas.microsoft.com/office/drawing/2016/5/9/chartex" xmlns:cx2="http://schemas.microsoft.com/office/drawing/2015/10/21/chartex">
                               <a:solidFill>
                                 <a:srgbClr val="F8F8F8"/>
                               </a:solidFill>
                             </a14:hiddenFill>
                           </a:ext>
                           <a:ext uri="{91240B29-F687-4f45-9708-019B960494DF}">
-                            <a14:hiddenLine xmlns:cx2="http://schemas.microsoft.com/office/drawing/2015/10/21/chartex" xmlns:cx3="http://schemas.microsoft.com/office/drawing/2016/5/9/chartex" xmlns:cx4="http://schemas.microsoft.com/office/drawing/2016/5/10/chartex" xmlns:cx5="http://schemas.microsoft.com/office/drawing/2016/5/11/chartex" xmlns:cx6="http://schemas.microsoft.com/office/drawing/2016/5/12/chartex" xmlns:cx7="http://schemas.microsoft.com/office/drawing/2016/5/13/chartex" xmlns:cx8="http://schemas.microsoft.com/office/drawing/2016/5/14/chartex" xmlns:aink="http://schemas.microsoft.com/office/drawing/2016/ink" xmlns:am3d="http://schemas.microsoft.com/office/drawing/2017/model3d" xmlns:w16cid="http://schemas.microsoft.com/office/word/2016/wordml/cid" xmlns="" xmlns:mo="http://schemas.microsoft.com/office/mac/office/2008/main" xmlns:mv="urn:schemas-microsoft-com:mac:vml" xmlns:o="urn:schemas-microsoft-com:office:office" xmlns:v="urn:schemas-microsoft-com:vml" xmlns:w10="urn:schemas-microsoft-com:office:word" xmlns:w="http://schemas.openxmlformats.org/wordprocessingml/2006/main" xmlns:a14="http://schemas.microsoft.com/office/drawing/2010/main" w="9525">
+                            <a14:hiddenLine xmlns:a14="http://schemas.microsoft.com/office/drawing/2010/main" xmlns:w="http://schemas.openxmlformats.org/wordprocessingml/2006/main" xmlns:w10="urn:schemas-microsoft-com:office:word" xmlns:v="urn:schemas-microsoft-com:vml" xmlns:o="urn:schemas-microsoft-com:office:office" xmlns:mv="urn:schemas-microsoft-com:mac:vml" xmlns:mo="http://schemas.microsoft.com/office/mac/office/2008/main" xmlns="" xmlns:w16cid="http://schemas.microsoft.com/office/word/2016/wordml/cid" xmlns:am3d="http://schemas.microsoft.com/office/drawing/2017/model3d" xmlns:aink="http://schemas.microsoft.com/office/drawing/2016/ink" xmlns:cx8="http://schemas.microsoft.com/office/drawing/2016/5/14/chartex" xmlns:cx7="http://schemas.microsoft.com/office/drawing/2016/5/13/chartex" xmlns:cx6="http://schemas.microsoft.com/office/drawing/2016/5/12/chartex" xmlns:cx5="http://schemas.microsoft.com/office/drawing/2016/5/11/chartex" xmlns:cx4="http://schemas.microsoft.com/office/drawing/2016/5/10/chartex" xmlns:cx3="http://schemas.microsoft.com/office/drawing/2016/5/9/chartex" xmlns:cx2="http://schemas.microsoft.com/office/drawing/2015/10/21/chartex" w="9525">
                               <a:solidFill>
                                 <a:srgbClr val="808080"/>
                               </a:solidFill>
@@ -2415,12 +2399,7 @@
       </w:r>
       <w:proofErr w:type="gramEnd"/>
       <w:r>
-        <w:t xml:space="preserve">. A </w:t>
-      </w:r>
-      <w:bookmarkStart w:id="0" w:name="_GoBack"/>
-      <w:bookmarkEnd w:id="0"/>
-      <w:r>
-        <w:t xml:space="preserve">simple mode of the aldermanic districts of these similar addresses </w:t>
+        <w:t xml:space="preserve">. A simple mode of the aldermanic districts of these similar addresses </w:t>
       </w:r>
       <w:proofErr w:type="gramStart"/>
       <w:r>
@@ -6150,7 +6129,7 @@
 </file>
 
 <file path=customXml/itemProps1.xml><?xml version="1.0" encoding="utf-8"?>
-<ds:datastoreItem xmlns:ds="http://schemas.openxmlformats.org/officeDocument/2006/customXml" ds:itemID="{125AFD21-5061-47E6-B446-AA72B4A89710}">
+<ds:datastoreItem xmlns:ds="http://schemas.openxmlformats.org/officeDocument/2006/customXml" ds:itemID="{6F397C46-BAAD-4E5B-8F30-30FD7EC70630}">
   <ds:schemaRefs>
     <ds:schemaRef ds:uri="http://schemas.openxmlformats.org/officeDocument/2006/bibliography"/>
   </ds:schemaRefs>

</xml_diff>